<commit_message>
Responded to Grahame's comments
git-svn-id: http://gforge.hl7.org/svn/fhir/trunk@307 2f0db536-2c49-4257-a3fa-e771ed206c19
</commit_message>
<xml_diff>
--- a/documents/marketing/FHIRed Up.docx
+++ b/documents/marketing/FHIRed Up.docx
@@ -43,15 +43,7 @@
         <w:commentReference w:id="0"/>
       </w:r>
       <w:r>
-        <w:t xml:space="preserve">.  </w:t>
-      </w:r>
-      <w:proofErr w:type="spellStart"/>
-      <w:r>
-        <w:t>The</w:t>
-      </w:r>
-      <w:proofErr w:type="spellEnd"/>
-      <w:r>
-        <w:t xml:space="preserve"> FHIR tutorials on Sunday had their room size increased twice and a few of the work group meetings where FHIR was on the agenda were standing room only.  So what’s causing all this excitement and interest?</w:t>
+        <w:t>.  The FHIR tutorials on Sunday had their room size increased twice and a few of the work group meetings where FHIR was on the agenda were standing room only.  So what’s causing all this excitement and interest?</w:t>
       </w:r>
     </w:p>
     <w:p>
@@ -74,7 +66,34 @@
         <w:t xml:space="preserve"> implementation experience to </w:t>
       </w:r>
       <w:r>
-        <w:t xml:space="preserve">radically reduce the effort required to build interoperating systems and at the same time to </w:t>
+        <w:t xml:space="preserve">radically reduce the effort required to build </w:t>
+      </w:r>
+      <w:commentRangeStart w:id="1"/>
+      <w:r>
+        <w:t>interopera</w:t>
+      </w:r>
+      <w:ins w:id="2" w:author="Lloyd McKenzie" w:date="2012-06-05T21:36:00Z">
+        <w:r>
+          <w:t>ble</w:t>
+        </w:r>
+      </w:ins>
+      <w:del w:id="3" w:author="Lloyd McKenzie" w:date="2012-06-05T21:36:00Z">
+        <w:r>
+          <w:delText>ting</w:delText>
+        </w:r>
+      </w:del>
+      <w:r>
+        <w:t xml:space="preserve"> system</w:t>
+      </w:r>
+      <w:commentRangeEnd w:id="1"/>
+      <w:r>
+        <w:rPr>
+          <w:rStyle w:val="CommentReference"/>
+        </w:rPr>
+        <w:commentReference w:id="1"/>
+      </w:r>
+      <w:r>
+        <w:t xml:space="preserve">s and at the same time to </w:t>
       </w:r>
       <w:r>
         <w:t>simplify and speed the standards development proc</w:t>
@@ -113,6 +132,9 @@
           <w:ilvl w:val="0"/>
           <w:numId w:val="1"/>
         </w:numPr>
+        <w:rPr>
+          <w:ins w:id="4" w:author="Grahame" w:date="2012-06-06T06:50:00Z"/>
+        </w:rPr>
       </w:pPr>
       <w:r>
         <w:t>Interface specifications should be designed first and foremost for implementers.  This includes how they’re documented and how they approach technical solutions</w:t>
@@ -126,9 +148,87 @@
           <w:numId w:val="1"/>
         </w:numPr>
       </w:pPr>
-      <w:r>
-        <w:t>Specifications should standardize only those data elements and processes that are common to the bulk of implementations (“the 80%”)</w:t>
-      </w:r>
+      <w:ins w:id="5" w:author="Grahame" w:date="2012-06-06T06:51:00Z">
+        <w:r>
+          <w:t xml:space="preserve">HL7 </w:t>
+        </w:r>
+        <w:commentRangeStart w:id="6"/>
+        <w:r>
+          <w:t xml:space="preserve">should follow </w:t>
+        </w:r>
+      </w:ins>
+      <w:ins w:id="7" w:author="Lloyd McKenzie" w:date="2012-06-05T21:37:00Z">
+        <w:r>
+          <w:t>current cross-</w:t>
+        </w:r>
+      </w:ins>
+      <w:ins w:id="8" w:author="Grahame" w:date="2012-06-06T06:51:00Z">
+        <w:r>
+          <w:t xml:space="preserve">industry </w:t>
+        </w:r>
+      </w:ins>
+      <w:ins w:id="9" w:author="Lloyd McKenzie" w:date="2012-06-05T21:37:00Z">
+        <w:r>
+          <w:t>best practices</w:t>
+        </w:r>
+      </w:ins>
+      <w:ins w:id="10" w:author="Grahame" w:date="2012-06-06T06:51:00Z">
+        <w:del w:id="11" w:author="Lloyd McKenzie" w:date="2012-06-05T21:37:00Z">
+          <w:r>
+            <w:delText>thinking</w:delText>
+          </w:r>
+        </w:del>
+        <w:r>
+          <w:t xml:space="preserve"> about how to do interoperability </w:t>
+        </w:r>
+      </w:ins>
+      <w:ins w:id="12" w:author="Grahame" w:date="2012-06-06T06:52:00Z">
+        <w:r>
+          <w:t>–</w:t>
+        </w:r>
+      </w:ins>
+      <w:ins w:id="13" w:author="Grahame" w:date="2012-06-06T06:51:00Z">
+        <w:r>
+          <w:t xml:space="preserve"> </w:t>
+        </w:r>
+        <w:del w:id="14" w:author="Lloyd McKenzie" w:date="2012-06-05T21:37:00Z">
+          <w:r>
+            <w:delText>specifically,</w:delText>
+          </w:r>
+        </w:del>
+      </w:ins>
+      <w:ins w:id="15" w:author="Grahame" w:date="2012-06-06T06:52:00Z">
+        <w:del w:id="16" w:author="Lloyd McKenzie" w:date="2012-06-05T21:37:00Z">
+          <w:r>
+            <w:delText xml:space="preserve"> adopt</w:delText>
+          </w:r>
+        </w:del>
+      </w:ins>
+      <w:ins w:id="17" w:author="Lloyd McKenzie" w:date="2012-06-05T21:37:00Z">
+        <w:r>
+          <w:t>including support for</w:t>
+        </w:r>
+      </w:ins>
+      <w:ins w:id="18" w:author="Grahame" w:date="2012-06-06T06:52:00Z">
+        <w:r>
+          <w:t xml:space="preserve"> a </w:t>
+        </w:r>
+        <w:proofErr w:type="spellStart"/>
+        <w:r>
+          <w:t>RESTful</w:t>
+        </w:r>
+        <w:proofErr w:type="spellEnd"/>
+        <w:r>
+          <w:t xml:space="preserve"> approach</w:t>
+        </w:r>
+        <w:commentRangeEnd w:id="6"/>
+        <w:r>
+          <w:rPr>
+            <w:rStyle w:val="CommentReference"/>
+          </w:rPr>
+          <w:commentReference w:id="6"/>
+        </w:r>
+      </w:ins>
     </w:p>
     <w:p>
       <w:pPr>
@@ -139,18 +239,74 @@
         </w:numPr>
       </w:pPr>
       <w:r>
+        <w:t>Specifications should standardize only those data elements and processes that are common to the bulk of implementations (“the 80%”)</w:t>
+      </w:r>
+    </w:p>
+    <w:p>
+      <w:pPr>
+        <w:pStyle w:val="ListParagraph"/>
+        <w:numPr>
+          <w:ilvl w:val="0"/>
+          <w:numId w:val="1"/>
+        </w:numPr>
+      </w:pPr>
+      <w:r>
         <w:t>Extensibility is an essential part of robust interoperability, but needs to be properly managed.</w:t>
       </w:r>
     </w:p>
     <w:p>
       <w:r>
-        <w:t xml:space="preserve">The design of </w:t>
-      </w:r>
-      <w:r>
-        <w:t>FHIR is based on a popular set of interoperability spec</w:t>
-      </w:r>
-      <w:r>
-        <w:t>ifications in the customer relationship management space called 37 Signals.  FHIR takes the core ideas that make the 37 Signals product suite and applies them to the healthcare domain.  The essence of FHIR is as follows:</w:t>
+        <w:t xml:space="preserve">The </w:t>
+      </w:r>
+      <w:ins w:id="19" w:author="Grahame" w:date="2012-06-06T06:52:00Z">
+        <w:r>
+          <w:t xml:space="preserve">original </w:t>
+        </w:r>
+      </w:ins>
+      <w:r>
+        <w:t xml:space="preserve">design of </w:t>
+      </w:r>
+      <w:r>
+        <w:t xml:space="preserve">FHIR </w:t>
+      </w:r>
+      <w:proofErr w:type="gramStart"/>
+      <w:ins w:id="20" w:author="Grahame" w:date="2012-06-06T06:52:00Z">
+        <w:r>
+          <w:t>wa</w:t>
+        </w:r>
+      </w:ins>
+      <w:proofErr w:type="gramEnd"/>
+      <w:del w:id="21" w:author="Grahame" w:date="2012-06-06T06:52:00Z">
+        <w:r>
+          <w:delText>i</w:delText>
+        </w:r>
+      </w:del>
+      <w:r>
+        <w:t>s based on a popular set of interoperability spec</w:t>
+      </w:r>
+      <w:r>
+        <w:t xml:space="preserve">ifications in the customer relationship management space called 37 Signals.  FHIR takes the core ideas that make </w:t>
+      </w:r>
+      <w:del w:id="22" w:author="Grahame" w:date="2012-06-06T06:53:00Z">
+        <w:r>
+          <w:delText>the 37 Signals product suite</w:delText>
+        </w:r>
+      </w:del>
+      <w:ins w:id="23" w:author="Grahame" w:date="2012-06-06T06:53:00Z">
+        <w:r>
+          <w:t xml:space="preserve">a </w:t>
+        </w:r>
+        <w:proofErr w:type="spellStart"/>
+        <w:r>
+          <w:t>RESTful</w:t>
+        </w:r>
+        <w:proofErr w:type="spellEnd"/>
+        <w:r>
+          <w:t xml:space="preserve"> approach easy to implement, as used by many large cloud applications,</w:t>
+        </w:r>
+      </w:ins>
+      <w:r>
+        <w:t xml:space="preserve"> and applies them to the healthcare domain.  The essence of FHIR is as follows:</w:t>
       </w:r>
     </w:p>
     <w:p>
@@ -169,9 +325,18 @@
       <w:pPr>
         <w:pStyle w:val="ListParagraph"/>
         <w:numPr>
-          <w:ilvl w:val="0"/>
+          <w:ilvl w:val="1"/>
           <w:numId w:val="2"/>
         </w:numPr>
+        <w:pPrChange w:id="24" w:author="Lloyd McKenzie" w:date="2012-06-05T22:01:00Z">
+          <w:pPr>
+            <w:pStyle w:val="ListParagraph"/>
+            <w:numPr>
+              <w:numId w:val="2"/>
+            </w:numPr>
+            <w:ind w:hanging="360"/>
+          </w:pPr>
+        </w:pPrChange>
       </w:pPr>
       <w:r>
         <w:t>Resources themselves are designed as XML structures with names and element nesting reflecting the way domain experts and implementers think about the content.</w:t>
@@ -189,7 +354,30 @@
         </w:numPr>
       </w:pPr>
       <w:r>
-        <w:t xml:space="preserve">Only those data elements expected to be used by 80% of software systems implementing the resource are candidates for inclusion as “core” elements in the resource (“the </w:t>
+        <w:lastRenderedPageBreak/>
+        <w:t xml:space="preserve">Only those data elements expected to be used by </w:t>
+      </w:r>
+      <w:commentRangeStart w:id="25"/>
+      <w:commentRangeStart w:id="26"/>
+      <w:r>
+        <w:t>80%</w:t>
+      </w:r>
+      <w:commentRangeEnd w:id="25"/>
+      <w:r>
+        <w:rPr>
+          <w:rStyle w:val="CommentReference"/>
+        </w:rPr>
+        <w:commentReference w:id="25"/>
+      </w:r>
+      <w:commentRangeEnd w:id="26"/>
+      <w:r>
+        <w:rPr>
+          <w:rStyle w:val="CommentReference"/>
+        </w:rPr>
+        <w:commentReference w:id="26"/>
+      </w:r>
+      <w:r>
+        <w:t xml:space="preserve"> of software systems implementing the resource are candidates for inclusion as “core” elements in the resource (“the </w:t>
       </w:r>
       <w:proofErr w:type="gramStart"/>
       <w:r>
@@ -216,12 +404,20 @@
       <w:pPr>
         <w:pStyle w:val="ListParagraph"/>
         <w:numPr>
-          <w:ilvl w:val="0"/>
+          <w:ilvl w:val="1"/>
           <w:numId w:val="2"/>
         </w:numPr>
-      </w:pPr>
-      <w:r>
-        <w:lastRenderedPageBreak/>
+        <w:pPrChange w:id="27" w:author="Lloyd McKenzie" w:date="2012-06-05T22:01:00Z">
+          <w:pPr>
+            <w:pStyle w:val="ListParagraph"/>
+            <w:numPr>
+              <w:numId w:val="2"/>
+            </w:numPr>
+            <w:ind w:hanging="360"/>
+          </w:pPr>
+        </w:pPrChange>
+      </w:pPr>
+      <w:r>
         <w:t>Mappings to HL7 v2 and other key industry specifications will also be provided.</w:t>
       </w:r>
     </w:p>
@@ -259,15 +455,45 @@
       <w:pPr>
         <w:pStyle w:val="ListParagraph"/>
         <w:numPr>
-          <w:ilvl w:val="0"/>
+          <w:ilvl w:val="1"/>
           <w:numId w:val="2"/>
         </w:numPr>
+        <w:pPrChange w:id="28" w:author="Lloyd McKenzie" w:date="2012-06-05T22:00:00Z">
+          <w:pPr>
+            <w:pStyle w:val="ListParagraph"/>
+            <w:numPr>
+              <w:numId w:val="2"/>
+            </w:numPr>
+            <w:ind w:hanging="360"/>
+          </w:pPr>
+        </w:pPrChange>
       </w:pPr>
       <w:r>
         <w:t>Extensions are managed as terminologies with a requirement that the extension definition be electronically acce</w:t>
       </w:r>
       <w:r>
         <w:t>ssible in a standardized form from within the environment using the extension.</w:t>
+      </w:r>
+    </w:p>
+    <w:p>
+      <w:pPr>
+        <w:pStyle w:val="ListParagraph"/>
+        <w:numPr>
+          <w:ilvl w:val="1"/>
+          <w:numId w:val="2"/>
+        </w:numPr>
+        <w:pPrChange w:id="29" w:author="Lloyd McKenzie" w:date="2012-06-05T22:00:00Z">
+          <w:pPr>
+            <w:pStyle w:val="ListParagraph"/>
+            <w:numPr>
+              <w:numId w:val="2"/>
+            </w:numPr>
+            <w:ind w:hanging="360"/>
+          </w:pPr>
+        </w:pPrChange>
+      </w:pPr>
+      <w:r>
+        <w:t>Extensions declare whether they must be understood or can be safely ignored by implementers.</w:t>
       </w:r>
     </w:p>
     <w:p>
@@ -279,7 +505,7 @@
         </w:numPr>
       </w:pPr>
       <w:r>
-        <w:t>Extensions declare whether they must be understood or can be safely ignored by implementers.</w:t>
+        <w:t>Datatypes and value set definitions are also designed reflecting the “80%” approach to implementation.</w:t>
       </w:r>
     </w:p>
     <w:p>
@@ -290,18 +516,8 @@
           <w:numId w:val="2"/>
         </w:numPr>
       </w:pPr>
-      <w:r>
-        <w:t>Datatypes and value set definitions are also designed reflecting the “80%” approach to implementation.</w:t>
-      </w:r>
-    </w:p>
-    <w:p>
-      <w:pPr>
-        <w:pStyle w:val="ListParagraph"/>
-        <w:numPr>
-          <w:ilvl w:val="0"/>
-          <w:numId w:val="2"/>
-        </w:numPr>
-      </w:pPr>
+      <w:bookmarkStart w:id="30" w:name="_GoBack"/>
+      <w:bookmarkEnd w:id="30"/>
       <w:r>
         <w:t>Resources, once normative, will remain wire format backwards compatible for all future releases of FHIR.</w:t>
       </w:r>
@@ -356,12 +572,47 @@
     </w:p>
     <w:p>
       <w:r>
-        <w:t>At its core, FHIR is based on a REST approach.  Every resource can be exposed as a REST interface from which resource instances can be created, retrieved, updated and “deleted”.  This is a powerful, web-based approach to interoperability that has particular interest for the mobile community.  (Many “Web 2.0” systems are based on REST technologies.)</w:t>
-      </w:r>
-    </w:p>
-    <w:p>
-      <w:r>
-        <w:t>For some use cases, manipulating individual resources is not sufficient.  Groups of resources need to be managed together in a transactional manner.  In FHIR, this is done with documents (where the focus is attestation and human-readability) or messaging (where the focus is workflow in a manner similar to HL7 v2).  However FHIR offers the ability to combine both aspects together and package resources together with metadata reflecting both a document and messaging perspective.</w:t>
+        <w:t xml:space="preserve">At its core, FHIR is based on a </w:t>
+      </w:r>
+      <w:commentRangeStart w:id="31"/>
+      <w:r>
+        <w:t>REST approach</w:t>
+      </w:r>
+      <w:commentRangeEnd w:id="31"/>
+      <w:r>
+        <w:rPr>
+          <w:rStyle w:val="CommentReference"/>
+        </w:rPr>
+        <w:commentReference w:id="31"/>
+      </w:r>
+      <w:r>
+        <w:t>.  Every resource can be exposed as a REST interface from which resource instances can be created, retrieved, updated and “deleted”.  This is a powerful, web-based approach to interoperability that has particular interest for the mobile</w:t>
+      </w:r>
+      <w:ins w:id="32" w:author="Grahame" w:date="2012-06-06T06:57:00Z">
+        <w:r>
+          <w:t xml:space="preserve"> app</w:t>
+        </w:r>
+      </w:ins>
+      <w:r>
+        <w:t xml:space="preserve"> community.  (Many “Web 2.0” systems are based on REST technologies.)</w:t>
+      </w:r>
+    </w:p>
+    <w:p>
+      <w:r>
+        <w:t xml:space="preserve">For some use cases, manipulating individual resources is not sufficient.  Groups of resources need to be managed together in a transactional manner.  In FHIR, this </w:t>
+      </w:r>
+      <w:del w:id="33" w:author="Grahame" w:date="2012-06-06T06:57:00Z">
+        <w:r>
+          <w:delText xml:space="preserve">is </w:delText>
+        </w:r>
+      </w:del>
+      <w:ins w:id="34" w:author="Grahame" w:date="2012-06-06T06:57:00Z">
+        <w:r>
+          <w:t xml:space="preserve">can be </w:t>
+        </w:r>
+      </w:ins>
+      <w:r>
+        <w:t>done with documents (where the focus is attestation and human-readability) or messaging (where the focus is workflow in a manner similar to HL7 v2).  However FHIR offers the ability to combine both aspects together and package resources together with metadata reflecting both a document and messaging perspective.</w:t>
       </w:r>
     </w:p>
     <w:p>
@@ -374,6 +625,7 @@
         <w:pStyle w:val="Heading2"/>
       </w:pPr>
       <w:r>
+        <w:lastRenderedPageBreak/>
         <w:t>What does this mean for implementers?</w:t>
       </w:r>
     </w:p>
@@ -389,101 +641,105 @@
     </w:p>
     <w:p>
       <w:r>
+        <w:t>Once the specification is ready for use, the specific impact of FHIR is harder to gauge.  It is unlikely that jurisdictions and implementations with a significant investment in existing standards (be that v2, CDA or v3 messaging) will drop existing functioning solutions to jump to FHIR.  Therefore, early adoption is most likely to occur in green field areas, particularly mobile</w:t>
+      </w:r>
+      <w:ins w:id="35" w:author="Grahame" w:date="2012-06-06T06:58:00Z">
+        <w:r>
+          <w:t xml:space="preserve"> apps</w:t>
+        </w:r>
+      </w:ins>
+      <w:r>
+        <w:t>.</w:t>
+      </w:r>
+    </w:p>
+    <w:p>
+      <w:r>
+        <w:t>Further down the road, FHIR creates the promise of significant enhanced interoperability crossing the messaging, document and services paradigms.  It also promises better interoperability across borders with a single wire format and consistent extensibility rules allowing common structures such as prescription, patient and lab result to share the same wire syntax regardless of jurisdiction.  Unfortunately, FHIR does not solve the issues of terminology variation or varying legislative requirements driving the use of “must understand” extensions - so full out-of-the-box interoperability is still some way off.</w:t>
+      </w:r>
+    </w:p>
+    <w:p>
+      <w:pPr>
+        <w:pStyle w:val="Heading2"/>
+      </w:pPr>
+      <w:r>
+        <w:t>What does this mean</w:t>
+      </w:r>
+      <w:r>
+        <w:t xml:space="preserve"> for HL7 work groups</w:t>
+      </w:r>
+      <w:r>
+        <w:t>?</w:t>
+      </w:r>
+    </w:p>
+    <w:p>
+      <w:r>
+        <w:t>FHIR moves away from the idea of “design by constraint” that was introduced with HL7 v3.  While laudable in its intention to ensure semantic consistency across implementations, the result has often been standards that are too complex to easily implement or understand, and development work mired in committees attempting to satisfy every potential use-case.  Instead FHIR aims to satisfy the common set of requirements and use a robust extensibility mechanism with a consistent wire format to manage the rest.</w:t>
+      </w:r>
+    </w:p>
+    <w:p>
+      <w:r>
+        <w:t xml:space="preserve">This represents a significant change for HL7.  In both v2 and v3 specifications, the barrier was relatively low to modify the specification to introduce additional data elements.  (Witness the PD1 </w:t>
+      </w:r>
+      <w:proofErr w:type="gramStart"/>
+      <w:r>
+        <w:t xml:space="preserve">segment </w:t>
+      </w:r>
+      <w:proofErr w:type="gramEnd"/>
+      <w:r>
+        <w:sym w:font="Wingdings" w:char="F04A"/>
+      </w:r>
+      <w:r>
+        <w:t>)</w:t>
+      </w:r>
+      <w:r>
+        <w:t xml:space="preserve">  Work groups will now need to push back more rigorously on requirements to ensure that only those elements that are truly core will be part of a specification.</w:t>
+      </w:r>
+    </w:p>
+    <w:p>
+      <w:r>
+        <w:t>It also represents a change in the perception of extensions.  While extensibility is supported in HL7 v2, its use is frowned upon by implementers.  Z-segments are opaque.  No-one knows what the data inside them means unless they can contact the analyst at the site that originated the message.  HL7 v3 messaging and CDA also support extensibility through the use of foreign namespaces, but that too is frowned upon because of the negative implications it has for schema validation and other processing.  V3 and CDA extensibility is also limited to data elements that can be safely ignored by the receiver.</w:t>
+      </w:r>
+    </w:p>
+    <w:p>
+      <w:r>
+        <w:t xml:space="preserve">With FHIR, extensibility is a core part of the specification.  Most wire instances will have at least a few extensions.  </w:t>
+      </w:r>
+      <w:r>
+        <w:t xml:space="preserve">It will be common for HL7 to define (and vet) extensions for common </w:t>
+      </w:r>
+    </w:p>
+    <w:p>
+      <w:pPr>
+        <w:pStyle w:val="Heading2"/>
+      </w:pPr>
+      <w:r>
         <w:lastRenderedPageBreak/>
-        <w:t>Once the specification is ready for use, the specific impact of FHIR is harder to gauge.  It is unlikely that jurisdictions and implementations with a significant investment in existing standards (be that v2, CDA or v3 messaging) will drop existing functioning solutions to jump to FHIR.  Therefore, early adoption is most likely to occur in green field areas, particularly mobile.</w:t>
-      </w:r>
-    </w:p>
-    <w:p>
-      <w:r>
-        <w:t>Further down the road, FHIR creates the promise of significant enhanced interoperability crossing the messaging, document and services paradigms.  It also promises better interoperability across borders with a single wire format and consistent extensibility rules allowing common structures such as prescription, patient and lab result to share the same wire syntax regardless of jurisdiction.  Unfortunately, FHIR does not solve the issues of terminology variation or varying legislative requirements driving the use of “must understand” extensions - so full out-of-the-box interoperability is still some way off.</w:t>
-      </w:r>
+        <w:t>Timeline</w:t>
+      </w:r>
+    </w:p>
+    <w:p>
+      <w:r>
+        <w:t>FHIR is moving rapidly.  First proposed at the Sept. 2011 working group meeting, FHIR will be going to informative ballot in July, 2012.  First DSTU ballot will occur in the fall 2012 ballot cycle, with the hope of the first DSTU version of FHIR available by the end of 2013.</w:t>
+      </w:r>
+      <w:r>
+        <w:t xml:space="preserve">  Several work groups already have projects in place to develop FHIR resources, with others expected to come on this year and the first part of next year.</w:t>
+      </w:r>
+    </w:p>
+    <w:p>
+      <w:r>
+        <w:t xml:space="preserve">The initial focus for work groups will be defining the resources needed to cover their domain and, when necessary, extensions to cover “important” elements used by the domain, likely in an existing HL7 specification such as v2 or v3 messages or CDA implementation guide.  </w:t>
+      </w:r>
+      <w:ins w:id="36" w:author="Lloyd McKenzie" w:date="2012-06-05T21:39:00Z">
+        <w:r>
+          <w:t>Later, focus will shift to defining profiles of resources to meet specific interoperability use-cases.</w:t>
+        </w:r>
+      </w:ins>
     </w:p>
     <w:p>
       <w:pPr>
         <w:pStyle w:val="Heading2"/>
       </w:pPr>
       <w:r>
-        <w:t>What does this mean</w:t>
-      </w:r>
-      <w:r>
-        <w:t xml:space="preserve"> for HL7 work groups</w:t>
-      </w:r>
-      <w:r>
-        <w:t>?</w:t>
-      </w:r>
-    </w:p>
-    <w:p>
-      <w:r>
-        <w:t>FHIR moves away from the idea of “design by constraint” that was introduced with HL7 v3.  While laudable in its intention to ensure semantic consistency across implementations, the result has often been standards that are too complex to easily implement or understand, and development work mired in committees attempting to satisfy every potential use-case.  Instead FHIR aims to satisfy the common set of requirements and use a robust extensibility mechanism with a consistent wire format to manage the rest.</w:t>
-      </w:r>
-    </w:p>
-    <w:p>
-      <w:r>
-        <w:t xml:space="preserve">This represents a significant change for HL7.  In both v2 and v3 specifications, the barrier was relatively low to modify the specification to introduce additional data elements.  (Witness the PD1 </w:t>
-      </w:r>
-      <w:proofErr w:type="gramStart"/>
-      <w:r>
-        <w:t xml:space="preserve">segment </w:t>
-      </w:r>
-      <w:proofErr w:type="gramEnd"/>
-      <w:r>
-        <w:sym w:font="Wingdings" w:char="F04A"/>
-      </w:r>
-      <w:r>
-        <w:t>)</w:t>
-      </w:r>
-      <w:r>
-        <w:t xml:space="preserve">  Work groups will now need to push back more rigorously on requirements to ensure that only those elements that are truly core will be part of a specification.</w:t>
-      </w:r>
-    </w:p>
-    <w:p>
-      <w:r>
-        <w:t>It also represents a change in the perception of extensions.  While extensibility is supported in HL7 v2, its use is frowned upon by implementers.  Z-segments are opaque.  No-one knows what the data inside them means unless they can contact the analyst at the site that originated the message.  HL7 v3 messaging and CDA also support extensibility through the use of foreign namespaces, but that too is frowned upon because of the negative implications it has for schema validation and other processing.  V3 and CDA extensibility is also limited to data elements that can be safely ignored by the receiver.</w:t>
-      </w:r>
-    </w:p>
-    <w:p>
-      <w:r>
-        <w:t xml:space="preserve">With FHIR, extensibility is a core part of the specification.  Most wire instances will have at least a few </w:t>
-      </w:r>
-      <w:proofErr w:type="gramStart"/>
-      <w:r>
-        <w:t>extensions</w:t>
-      </w:r>
-      <w:proofErr w:type="gramEnd"/>
-      <w:r>
-        <w:t xml:space="preserve">.  </w:t>
-      </w:r>
-      <w:r>
-        <w:t xml:space="preserve">It will be common for HL7 to define (and vet) extensions for common </w:t>
-      </w:r>
-    </w:p>
-    <w:p>
-      <w:pPr>
-        <w:pStyle w:val="Heading2"/>
-      </w:pPr>
-      <w:r>
-        <w:t>Timeline</w:t>
-      </w:r>
-    </w:p>
-    <w:p>
-      <w:r>
-        <w:t>FHIR is moving rapidly.  First proposed at the Sept. 2011 working group meeting, FHIR will be going to informative ballot in July, 2012.  First DSTU ballot will occur in the fall 2012 ballot cycle, with the hope of the first DSTU version of FHIR available by the end of 2013.</w:t>
-      </w:r>
-      <w:r>
-        <w:t xml:space="preserve">  Several work groups already have projects in place to develop FHIR resources, with others expected to come on this year and the first part of next year.</w:t>
-      </w:r>
-    </w:p>
-    <w:p>
-      <w:r>
-        <w:lastRenderedPageBreak/>
-        <w:t xml:space="preserve">The initial focus for work groups will be defining the resources needed to cover their domain and, when necessary, extensions to cover “important” elements used by the domain, likely in an existing HL7 specification such as v2 or v3 messages or CDA implementation guide.  </w:t>
-      </w:r>
-    </w:p>
-    <w:p>
-      <w:pPr>
-        <w:pStyle w:val="Heading2"/>
-      </w:pPr>
-      <w:r>
         <w:t>Licensing</w:t>
       </w:r>
     </w:p>
@@ -517,8 +773,20 @@
       <w:pPr>
         <w:pStyle w:val="Heading3"/>
       </w:pPr>
+      <w:commentRangeStart w:id="37"/>
       <w:r>
         <w:t>Governance</w:t>
+      </w:r>
+      <w:commentRangeEnd w:id="37"/>
+      <w:r>
+        <w:rPr>
+          <w:rStyle w:val="CommentReference"/>
+          <w:rFonts w:asciiTheme="minorHAnsi" w:eastAsiaTheme="minorHAnsi" w:hAnsiTheme="minorHAnsi" w:cstheme="minorBidi"/>
+          <w:b w:val="0"/>
+          <w:bCs w:val="0"/>
+          <w:color w:val="auto"/>
+        </w:rPr>
+        <w:commentReference w:id="37"/>
       </w:r>
     </w:p>
     <w:p>
@@ -571,22 +839,87 @@
       </w:r>
     </w:p>
     <w:p>
+      <w:pPr>
+        <w:rPr>
+          <w:ins w:id="38" w:author="Lloyd McKenzie" w:date="2012-06-05T21:41:00Z"/>
+        </w:rPr>
+      </w:pPr>
       <w:r>
         <w:t>The FMG will be responsible for working directly with work groups developing resources and helping to facilitate cross-work group coordination and ensure consistency in the identification of what data elements are in the 80%.  It will work to enforce the guidelines on resource quality developed by MnM and approved by the FGB.</w:t>
       </w:r>
     </w:p>
     <w:p>
+      <w:pPr>
+        <w:pStyle w:val="Heading3"/>
+        <w:pPrChange w:id="39" w:author="Lloyd McKenzie" w:date="2012-06-05T21:41:00Z">
+          <w:pPr/>
+        </w:pPrChange>
+      </w:pPr>
+      <w:ins w:id="40" w:author="Lloyd McKenzie" w:date="2012-06-05T21:42:00Z">
+        <w:r>
+          <w:lastRenderedPageBreak/>
+          <w:t>Next steps</w:t>
+        </w:r>
+      </w:ins>
+    </w:p>
+    <w:p>
       <w:r>
         <w:t xml:space="preserve">The FHIR specification can be found here: </w:t>
       </w:r>
-      <w:hyperlink r:id="rId7" w:history="1">
+      <w:ins w:id="41" w:author="Grahame" w:date="2012-06-06T06:59:00Z">
+        <w:r>
+          <w:fldChar w:fldCharType="begin"/>
+        </w:r>
+        <w:r>
+          <w:instrText xml:space="preserve"> HYPERLINK "</w:instrText>
+        </w:r>
+      </w:ins>
+      <w:r>
+        <w:rPr>
+          <w:rPrChange w:id="42" w:author="Grahame" w:date="2012-06-06T06:59:00Z">
+            <w:rPr>
+              <w:rStyle w:val="Hyperlink"/>
+            </w:rPr>
+          </w:rPrChange>
+        </w:rPr>
+        <w:instrText>http://hl7.org</w:instrText>
+      </w:r>
+      <w:ins w:id="43" w:author="Grahame" w:date="2012-06-06T06:59:00Z">
+        <w:r>
+          <w:instrText xml:space="preserve">" </w:instrText>
+        </w:r>
+        <w:r>
+          <w:fldChar w:fldCharType="separate"/>
+        </w:r>
+      </w:ins>
+      <w:r>
+        <w:rPr>
+          <w:rStyle w:val="Hyperlink"/>
+        </w:rPr>
+        <w:t>http://</w:t>
+      </w:r>
+      <w:del w:id="44" w:author="Grahame" w:date="2012-06-06T06:59:00Z">
         <w:r>
           <w:rPr>
             <w:rStyle w:val="Hyperlink"/>
           </w:rPr>
-          <w:t>http://www.hl7.org</w:t>
+          <w:delText>www.</w:delText>
         </w:r>
-      </w:hyperlink>
+      </w:del>
+      <w:r>
+        <w:rPr>
+          <w:rStyle w:val="Hyperlink"/>
+        </w:rPr>
+        <w:t>hl7.org</w:t>
+      </w:r>
+      <w:ins w:id="45" w:author="Grahame" w:date="2012-06-06T06:59:00Z">
+        <w:r>
+          <w:fldChar w:fldCharType="end"/>
+        </w:r>
+        <w:r>
+          <w:t>/fhir</w:t>
+        </w:r>
+      </w:ins>
       <w:r>
         <w:t>.  Discussion about FHIR development takes place on both the FHIR HL7 wiki page</w:t>
       </w:r>
@@ -606,14 +939,47 @@
       <w:r>
         <w:t xml:space="preserve"> on the FHIR list server (categorized under the Technical Steering Committee section) on the HL87 list server page: ???.</w:t>
       </w:r>
+      <w:ins w:id="46" w:author="Lloyd McKenzie" w:date="2012-06-05T21:41:00Z">
+        <w:r>
+          <w:t xml:space="preserve">  </w:t>
+        </w:r>
+      </w:ins>
+      <w:ins w:id="47" w:author="Lloyd McKenzie" w:date="2012-06-05T21:42:00Z">
+        <w:r>
+          <w:t>Take a look, provide your feedback, participate in the ballots</w:t>
+        </w:r>
+      </w:ins>
+      <w:ins w:id="48" w:author="Lloyd McKenzie" w:date="2012-06-05T21:43:00Z">
+        <w:r>
+          <w:t xml:space="preserve">, pass on the other information to others and </w:t>
+        </w:r>
+        <w:commentRangeStart w:id="49"/>
+        <w:r>
+          <w:t>play your part in this important initiative.</w:t>
+        </w:r>
+      </w:ins>
+      <w:commentRangeEnd w:id="49"/>
+      <w:ins w:id="50" w:author="Lloyd McKenzie" w:date="2012-06-05T21:44:00Z">
+        <w:r>
+          <w:rPr>
+            <w:rStyle w:val="CommentReference"/>
+          </w:rPr>
+          <w:commentReference w:id="49"/>
+        </w:r>
+      </w:ins>
     </w:p>
     <w:p>
       <w:pPr>
         <w:pStyle w:val="Heading3"/>
-      </w:pPr>
-      <w:r>
-        <w:t>Conclusion</w:t>
-      </w:r>
+        <w:rPr>
+          <w:del w:id="51" w:author="Lloyd McKenzie" w:date="2012-06-05T21:44:00Z"/>
+        </w:rPr>
+      </w:pPr>
+      <w:del w:id="52" w:author="Lloyd McKenzie" w:date="2012-06-05T21:44:00Z">
+        <w:r>
+          <w:delText>Conclusion</w:delText>
+        </w:r>
+      </w:del>
     </w:p>
     <w:p/>
     <w:p>
@@ -642,11 +1008,20 @@
         <w:tblLook w:val="04A0" w:firstRow="1" w:lastRow="0" w:firstColumn="1" w:lastColumn="0" w:noHBand="0" w:noVBand="1"/>
       </w:tblPr>
       <w:tblGrid>
-        <w:gridCol w:w="2196"/>
-        <w:gridCol w:w="1740"/>
-        <w:gridCol w:w="1842"/>
-        <w:gridCol w:w="1852"/>
-        <w:gridCol w:w="1946"/>
+        <w:gridCol w:w="2098"/>
+        <w:gridCol w:w="1680"/>
+        <w:gridCol w:w="1781"/>
+        <w:gridCol w:w="1748"/>
+        <w:gridCol w:w="2269"/>
+        <w:tblGridChange w:id="53">
+          <w:tblGrid>
+            <w:gridCol w:w="2098"/>
+            <w:gridCol w:w="1680"/>
+            <w:gridCol w:w="1781"/>
+            <w:gridCol w:w="1748"/>
+            <w:gridCol w:w="2269"/>
+          </w:tblGrid>
+        </w:tblGridChange>
       </w:tblGrid>
       <w:tr>
         <w:trPr>
@@ -656,7 +1031,7 @@
         <w:tc>
           <w:tcPr>
             <w:cnfStyle w:val="001000000000" w:firstRow="0" w:lastRow="0" w:firstColumn="1" w:lastColumn="0" w:oddVBand="0" w:evenVBand="0" w:oddHBand="0" w:evenHBand="0" w:firstRowFirstColumn="0" w:firstRowLastColumn="0" w:lastRowFirstColumn="0" w:lastRowLastColumn="0"/>
-            <w:tcW w:w="2196" w:type="dxa"/>
+            <w:tcW w:w="2098" w:type="dxa"/>
           </w:tcPr>
           <w:p>
             <w:pPr>
@@ -669,7 +1044,7 @@
         </w:tc>
         <w:tc>
           <w:tcPr>
-            <w:tcW w:w="1740" w:type="dxa"/>
+            <w:tcW w:w="1680" w:type="dxa"/>
           </w:tcPr>
           <w:p>
             <w:pPr>
@@ -683,7 +1058,7 @@
         </w:tc>
         <w:tc>
           <w:tcPr>
-            <w:tcW w:w="1842" w:type="dxa"/>
+            <w:tcW w:w="1781" w:type="dxa"/>
           </w:tcPr>
           <w:p>
             <w:pPr>
@@ -697,7 +1072,7 @@
         </w:tc>
         <w:tc>
           <w:tcPr>
-            <w:tcW w:w="1852" w:type="dxa"/>
+            <w:tcW w:w="1748" w:type="dxa"/>
           </w:tcPr>
           <w:p>
             <w:pPr>
@@ -711,7 +1086,7 @@
         </w:tc>
         <w:tc>
           <w:tcPr>
-            <w:tcW w:w="1946" w:type="dxa"/>
+            <w:tcW w:w="2269" w:type="dxa"/>
           </w:tcPr>
           <w:p>
             <w:pPr>
@@ -731,7 +1106,7 @@
         <w:tc>
           <w:tcPr>
             <w:cnfStyle w:val="001000000000" w:firstRow="0" w:lastRow="0" w:firstColumn="1" w:lastColumn="0" w:oddVBand="0" w:evenVBand="0" w:oddHBand="0" w:evenHBand="0" w:firstRowFirstColumn="0" w:firstRowLastColumn="0" w:lastRowFirstColumn="0" w:lastRowLastColumn="0"/>
-            <w:tcW w:w="2196" w:type="dxa"/>
+            <w:tcW w:w="2098" w:type="dxa"/>
           </w:tcPr>
           <w:p>
             <w:pPr>
@@ -749,7 +1124,7 @@
         </w:tc>
         <w:tc>
           <w:tcPr>
-            <w:tcW w:w="1740" w:type="dxa"/>
+            <w:tcW w:w="1680" w:type="dxa"/>
             <w:shd w:val="clear" w:color="auto" w:fill="auto"/>
           </w:tcPr>
           <w:p>
@@ -760,7 +1135,7 @@
         </w:tc>
         <w:tc>
           <w:tcPr>
-            <w:tcW w:w="1842" w:type="dxa"/>
+            <w:tcW w:w="1781" w:type="dxa"/>
             <w:shd w:val="clear" w:color="auto" w:fill="auto"/>
           </w:tcPr>
           <w:p>
@@ -771,7 +1146,7 @@
         </w:tc>
         <w:tc>
           <w:tcPr>
-            <w:tcW w:w="1852" w:type="dxa"/>
+            <w:tcW w:w="1748" w:type="dxa"/>
             <w:shd w:val="clear" w:color="auto" w:fill="auto"/>
           </w:tcPr>
           <w:p>
@@ -782,7 +1157,7 @@
         </w:tc>
         <w:tc>
           <w:tcPr>
-            <w:tcW w:w="1946" w:type="dxa"/>
+            <w:tcW w:w="2269" w:type="dxa"/>
             <w:shd w:val="clear" w:color="auto" w:fill="auto"/>
           </w:tcPr>
           <w:p>
@@ -796,7 +1171,7 @@
         <w:tc>
           <w:tcPr>
             <w:cnfStyle w:val="001000000000" w:firstRow="0" w:lastRow="0" w:firstColumn="1" w:lastColumn="0" w:oddVBand="0" w:evenVBand="0" w:oddHBand="0" w:evenHBand="0" w:firstRowFirstColumn="0" w:firstRowLastColumn="0" w:lastRowFirstColumn="0" w:lastRowLastColumn="0"/>
-            <w:tcW w:w="2196" w:type="dxa"/>
+            <w:tcW w:w="2098" w:type="dxa"/>
           </w:tcPr>
           <w:p>
             <w:pPr>
@@ -814,21 +1189,28 @@
         </w:tc>
         <w:tc>
           <w:tcPr>
-            <w:tcW w:w="1740" w:type="dxa"/>
+            <w:tcW w:w="1680" w:type="dxa"/>
             <w:shd w:val="clear" w:color="auto" w:fill="FFFF00"/>
           </w:tcPr>
           <w:p>
             <w:pPr>
               <w:cnfStyle w:val="000000000000" w:firstRow="0" w:lastRow="0" w:firstColumn="0" w:lastColumn="0" w:oddVBand="0" w:evenVBand="0" w:oddHBand="0" w:evenHBand="0" w:firstRowFirstColumn="0" w:firstRowLastColumn="0" w:lastRowFirstColumn="0" w:lastRowLastColumn="0"/>
             </w:pPr>
-            <w:r>
-              <w:t>Most common healthcare situations</w:t>
-            </w:r>
-          </w:p>
-        </w:tc>
-        <w:tc>
-          <w:tcPr>
-            <w:tcW w:w="1842" w:type="dxa"/>
+            <w:ins w:id="54" w:author="Lloyd McKenzie" w:date="2012-06-05T21:44:00Z">
+              <w:r>
+                <w:t>Administration and diagnostic-focused</w:t>
+              </w:r>
+            </w:ins>
+            <w:del w:id="55" w:author="Lloyd McKenzie" w:date="2012-06-05T21:44:00Z">
+              <w:r>
+                <w:delText>Most common healthcare situations</w:delText>
+              </w:r>
+            </w:del>
+          </w:p>
+        </w:tc>
+        <w:tc>
+          <w:tcPr>
+            <w:tcW w:w="1781" w:type="dxa"/>
             <w:shd w:val="clear" w:color="auto" w:fill="92D050"/>
           </w:tcPr>
           <w:p>
@@ -850,7 +1232,7 @@
         </w:tc>
         <w:tc>
           <w:tcPr>
-            <w:tcW w:w="1852" w:type="dxa"/>
+            <w:tcW w:w="1748" w:type="dxa"/>
             <w:shd w:val="clear" w:color="auto" w:fill="FFFF00"/>
           </w:tcPr>
           <w:p>
@@ -864,7 +1246,7 @@
         </w:tc>
         <w:tc>
           <w:tcPr>
-            <w:tcW w:w="1946" w:type="dxa"/>
+            <w:tcW w:w="2269" w:type="dxa"/>
             <w:shd w:val="clear" w:color="auto" w:fill="92D050"/>
           </w:tcPr>
           <w:p>
@@ -892,7 +1274,7 @@
         <w:tc>
           <w:tcPr>
             <w:cnfStyle w:val="001000000000" w:firstRow="0" w:lastRow="0" w:firstColumn="1" w:lastColumn="0" w:oddVBand="0" w:evenVBand="0" w:oddHBand="0" w:evenHBand="0" w:firstRowFirstColumn="0" w:firstRowLastColumn="0" w:lastRowFirstColumn="0" w:lastRowLastColumn="0"/>
-            <w:tcW w:w="2196" w:type="dxa"/>
+            <w:tcW w:w="2098" w:type="dxa"/>
           </w:tcPr>
           <w:p>
             <w:pPr>
@@ -910,7 +1292,7 @@
         </w:tc>
         <w:tc>
           <w:tcPr>
-            <w:tcW w:w="1740" w:type="dxa"/>
+            <w:tcW w:w="1680" w:type="dxa"/>
             <w:shd w:val="clear" w:color="auto" w:fill="FFC000"/>
           </w:tcPr>
           <w:p>
@@ -924,7 +1306,7 @@
         </w:tc>
         <w:tc>
           <w:tcPr>
-            <w:tcW w:w="1842" w:type="dxa"/>
+            <w:tcW w:w="1781" w:type="dxa"/>
             <w:shd w:val="clear" w:color="auto" w:fill="92D050"/>
           </w:tcPr>
           <w:p>
@@ -938,7 +1320,7 @@
         </w:tc>
         <w:tc>
           <w:tcPr>
-            <w:tcW w:w="1852" w:type="dxa"/>
+            <w:tcW w:w="1748" w:type="dxa"/>
             <w:shd w:val="clear" w:color="auto" w:fill="FFFF00"/>
           </w:tcPr>
           <w:p>
@@ -952,7 +1334,7 @@
         </w:tc>
         <w:tc>
           <w:tcPr>
-            <w:tcW w:w="1946" w:type="dxa"/>
+            <w:tcW w:w="2269" w:type="dxa"/>
             <w:shd w:val="clear" w:color="auto" w:fill="92D050"/>
           </w:tcPr>
           <w:p>
@@ -969,7 +1351,7 @@
         <w:tc>
           <w:tcPr>
             <w:cnfStyle w:val="001000000000" w:firstRow="0" w:lastRow="0" w:firstColumn="1" w:lastColumn="0" w:oddVBand="0" w:evenVBand="0" w:oddHBand="0" w:evenHBand="0" w:firstRowFirstColumn="0" w:firstRowLastColumn="0" w:lastRowFirstColumn="0" w:lastRowLastColumn="0"/>
-            <w:tcW w:w="2196" w:type="dxa"/>
+            <w:tcW w:w="2098" w:type="dxa"/>
           </w:tcPr>
           <w:p>
             <w:pPr>
@@ -993,7 +1375,7 @@
         </w:tc>
         <w:tc>
           <w:tcPr>
-            <w:tcW w:w="1740" w:type="dxa"/>
+            <w:tcW w:w="1680" w:type="dxa"/>
             <w:shd w:val="clear" w:color="auto" w:fill="FFFF00"/>
           </w:tcPr>
           <w:p>
@@ -1007,7 +1389,7 @@
         </w:tc>
         <w:tc>
           <w:tcPr>
-            <w:tcW w:w="1842" w:type="dxa"/>
+            <w:tcW w:w="1781" w:type="dxa"/>
             <w:shd w:val="clear" w:color="auto" w:fill="FFFF00"/>
           </w:tcPr>
           <w:p>
@@ -1021,7 +1403,7 @@
         </w:tc>
         <w:tc>
           <w:tcPr>
-            <w:tcW w:w="1852" w:type="dxa"/>
+            <w:tcW w:w="1748" w:type="dxa"/>
             <w:shd w:val="clear" w:color="auto" w:fill="FFFF00"/>
           </w:tcPr>
           <w:p>
@@ -1035,7 +1417,7 @@
         </w:tc>
         <w:tc>
           <w:tcPr>
-            <w:tcW w:w="1946" w:type="dxa"/>
+            <w:tcW w:w="2269" w:type="dxa"/>
             <w:shd w:val="clear" w:color="auto" w:fill="92D050"/>
           </w:tcPr>
           <w:p>
@@ -1055,7 +1437,7 @@
         <w:tc>
           <w:tcPr>
             <w:cnfStyle w:val="001000000000" w:firstRow="0" w:lastRow="0" w:firstColumn="1" w:lastColumn="0" w:oddVBand="0" w:evenVBand="0" w:oddHBand="0" w:evenHBand="0" w:firstRowFirstColumn="0" w:firstRowLastColumn="0" w:lastRowFirstColumn="0" w:lastRowLastColumn="0"/>
-            <w:tcW w:w="2196" w:type="dxa"/>
+            <w:tcW w:w="2098" w:type="dxa"/>
           </w:tcPr>
           <w:p>
             <w:pPr>
@@ -1073,57 +1455,73 @@
         </w:tc>
         <w:tc>
           <w:tcPr>
-            <w:tcW w:w="1740" w:type="dxa"/>
+            <w:tcW w:w="1680" w:type="dxa"/>
+            <w:shd w:val="clear" w:color="auto" w:fill="FFC000"/>
+          </w:tcPr>
+          <w:p>
+            <w:pPr>
+              <w:cnfStyle w:val="000000100000" w:firstRow="0" w:lastRow="0" w:firstColumn="0" w:lastColumn="0" w:oddVBand="0" w:evenVBand="0" w:oddHBand="1" w:evenHBand="0" w:firstRowFirstColumn="0" w:firstRowLastColumn="0" w:lastRowFirstColumn="0" w:lastRowLastColumn="0"/>
+            </w:pPr>
+            <w:r>
+              <w:t>Limited data types and structures.  Limited complexity handled in extensions</w:t>
+            </w:r>
+          </w:p>
+        </w:tc>
+        <w:tc>
+          <w:tcPr>
+            <w:tcW w:w="1781" w:type="dxa"/>
+            <w:shd w:val="clear" w:color="auto" w:fill="92D050"/>
+          </w:tcPr>
+          <w:p>
+            <w:pPr>
+              <w:cnfStyle w:val="000000100000" w:firstRow="0" w:lastRow="0" w:firstColumn="0" w:lastColumn="0" w:oddVBand="0" w:evenVBand="0" w:oddHBand="1" w:evenHBand="0" w:firstRowFirstColumn="0" w:firstRowLastColumn="0" w:lastRowFirstColumn="0" w:lastRowLastColumn="0"/>
+            </w:pPr>
+            <w:r>
+              <w:t>Robust support for complexity</w:t>
+            </w:r>
+          </w:p>
+        </w:tc>
+        <w:tc>
+          <w:tcPr>
+            <w:tcW w:w="1748" w:type="dxa"/>
+            <w:shd w:val="clear" w:color="auto" w:fill="92D050"/>
+          </w:tcPr>
+          <w:p>
+            <w:pPr>
+              <w:cnfStyle w:val="000000100000" w:firstRow="0" w:lastRow="0" w:firstColumn="0" w:lastColumn="0" w:oddVBand="0" w:evenVBand="0" w:oddHBand="1" w:evenHBand="0" w:firstRowFirstColumn="0" w:firstRowLastColumn="0" w:lastRowFirstColumn="0" w:lastRowLastColumn="0"/>
+            </w:pPr>
+            <w:r>
+              <w:t>Support for complexity in “in-scope” areas</w:t>
+            </w:r>
+          </w:p>
+        </w:tc>
+        <w:tc>
+          <w:tcPr>
+            <w:tcW w:w="2269" w:type="dxa"/>
             <w:shd w:val="clear" w:color="auto" w:fill="FFFF00"/>
           </w:tcPr>
           <w:p>
             <w:pPr>
               <w:cnfStyle w:val="000000100000" w:firstRow="0" w:lastRow="0" w:firstColumn="0" w:lastColumn="0" w:oddVBand="0" w:evenVBand="0" w:oddHBand="1" w:evenHBand="0" w:firstRowFirstColumn="0" w:firstRowLastColumn="0" w:lastRowFirstColumn="0" w:lastRowLastColumn="0"/>
             </w:pPr>
-            <w:r>
-              <w:t>Limited data types and structures.  Limited complexity handled in extensions</w:t>
-            </w:r>
-          </w:p>
-        </w:tc>
-        <w:tc>
-          <w:tcPr>
-            <w:tcW w:w="1842" w:type="dxa"/>
-            <w:shd w:val="clear" w:color="auto" w:fill="92D050"/>
-          </w:tcPr>
-          <w:p>
-            <w:pPr>
-              <w:cnfStyle w:val="000000100000" w:firstRow="0" w:lastRow="0" w:firstColumn="0" w:lastColumn="0" w:oddVBand="0" w:evenVBand="0" w:oddHBand="1" w:evenHBand="0" w:firstRowFirstColumn="0" w:firstRowLastColumn="0" w:lastRowFirstColumn="0" w:lastRowLastColumn="0"/>
-            </w:pPr>
-            <w:r>
-              <w:t>Robust support for complexity</w:t>
-            </w:r>
-          </w:p>
-        </w:tc>
-        <w:tc>
-          <w:tcPr>
-            <w:tcW w:w="1852" w:type="dxa"/>
-            <w:shd w:val="clear" w:color="auto" w:fill="92D050"/>
-          </w:tcPr>
-          <w:p>
-            <w:pPr>
-              <w:cnfStyle w:val="000000100000" w:firstRow="0" w:lastRow="0" w:firstColumn="0" w:lastColumn="0" w:oddVBand="0" w:evenVBand="0" w:oddHBand="1" w:evenHBand="0" w:firstRowFirstColumn="0" w:firstRowLastColumn="0" w:lastRowFirstColumn="0" w:lastRowLastColumn="0"/>
-            </w:pPr>
-            <w:r>
-              <w:t>Support for complexity in “in-scope” areas</w:t>
-            </w:r>
-          </w:p>
-        </w:tc>
-        <w:tc>
-          <w:tcPr>
-            <w:tcW w:w="1946" w:type="dxa"/>
-            <w:shd w:val="clear" w:color="auto" w:fill="FFFF00"/>
-          </w:tcPr>
-          <w:p>
-            <w:pPr>
-              <w:cnfStyle w:val="000000100000" w:firstRow="0" w:lastRow="0" w:firstColumn="0" w:lastColumn="0" w:oddVBand="0" w:evenVBand="0" w:oddHBand="1" w:evenHBand="0" w:firstRowFirstColumn="0" w:firstRowLastColumn="0" w:lastRowFirstColumn="0" w:lastRowLastColumn="0"/>
-            </w:pPr>
+            <w:commentRangeStart w:id="56"/>
+            <w:commentRangeStart w:id="57"/>
             <w:r>
               <w:t>“uncommon” complexity handled via extensions</w:t>
+            </w:r>
+            <w:commentRangeEnd w:id="56"/>
+            <w:r>
+              <w:rPr>
+                <w:rStyle w:val="CommentReference"/>
+              </w:rPr>
+              <w:commentReference w:id="56"/>
+            </w:r>
+            <w:commentRangeEnd w:id="57"/>
+            <w:r>
+              <w:rPr>
+                <w:rStyle w:val="CommentReference"/>
+              </w:rPr>
+              <w:commentReference w:id="57"/>
             </w:r>
           </w:p>
         </w:tc>
@@ -1132,7 +1530,7 @@
         <w:tc>
           <w:tcPr>
             <w:cnfStyle w:val="001000000000" w:firstRow="0" w:lastRow="0" w:firstColumn="1" w:lastColumn="0" w:oddVBand="0" w:evenVBand="0" w:oddHBand="0" w:evenHBand="0" w:firstRowFirstColumn="0" w:firstRowLastColumn="0" w:lastRowFirstColumn="0" w:lastRowLastColumn="0"/>
-            <w:tcW w:w="2196" w:type="dxa"/>
+            <w:tcW w:w="2098" w:type="dxa"/>
           </w:tcPr>
           <w:p>
             <w:pPr>
@@ -1150,7 +1548,7 @@
         </w:tc>
         <w:tc>
           <w:tcPr>
-            <w:tcW w:w="1740" w:type="dxa"/>
+            <w:tcW w:w="1680" w:type="dxa"/>
             <w:shd w:val="clear" w:color="auto" w:fill="FFFF00"/>
           </w:tcPr>
           <w:p>
@@ -1164,7 +1562,7 @@
         </w:tc>
         <w:tc>
           <w:tcPr>
-            <w:tcW w:w="1842" w:type="dxa"/>
+            <w:tcW w:w="1781" w:type="dxa"/>
             <w:shd w:val="clear" w:color="auto" w:fill="FFC000"/>
           </w:tcPr>
           <w:p>
@@ -1178,7 +1576,7 @@
         </w:tc>
         <w:tc>
           <w:tcPr>
-            <w:tcW w:w="1852" w:type="dxa"/>
+            <w:tcW w:w="1748" w:type="dxa"/>
             <w:shd w:val="clear" w:color="auto" w:fill="92D050"/>
           </w:tcPr>
           <w:p>
@@ -1192,7 +1590,7 @@
         </w:tc>
         <w:tc>
           <w:tcPr>
-            <w:tcW w:w="1946" w:type="dxa"/>
+            <w:tcW w:w="2269" w:type="dxa"/>
             <w:shd w:val="clear" w:color="auto" w:fill="92D050"/>
           </w:tcPr>
           <w:p>
@@ -1212,7 +1610,7 @@
         <w:tc>
           <w:tcPr>
             <w:cnfStyle w:val="001000000000" w:firstRow="0" w:lastRow="0" w:firstColumn="1" w:lastColumn="0" w:oddVBand="0" w:evenVBand="0" w:oddHBand="0" w:evenHBand="0" w:firstRowFirstColumn="0" w:firstRowLastColumn="0" w:lastRowFirstColumn="0" w:lastRowLastColumn="0"/>
-            <w:tcW w:w="2196" w:type="dxa"/>
+            <w:tcW w:w="2098" w:type="dxa"/>
           </w:tcPr>
           <w:p>
             <w:pPr>
@@ -1230,7 +1628,7 @@
         </w:tc>
         <w:tc>
           <w:tcPr>
-            <w:tcW w:w="1740" w:type="dxa"/>
+            <w:tcW w:w="1680" w:type="dxa"/>
             <w:shd w:val="clear" w:color="auto" w:fill="92D050"/>
           </w:tcPr>
           <w:p>
@@ -1244,7 +1642,7 @@
         </w:tc>
         <w:tc>
           <w:tcPr>
-            <w:tcW w:w="1842" w:type="dxa"/>
+            <w:tcW w:w="1781" w:type="dxa"/>
             <w:shd w:val="clear" w:color="auto" w:fill="FFFF00"/>
           </w:tcPr>
           <w:p>
@@ -1258,7 +1656,7 @@
         </w:tc>
         <w:tc>
           <w:tcPr>
-            <w:tcW w:w="1852" w:type="dxa"/>
+            <w:tcW w:w="1748" w:type="dxa"/>
             <w:shd w:val="clear" w:color="auto" w:fill="FFFF00"/>
           </w:tcPr>
           <w:p>
@@ -1272,7 +1670,7 @@
         </w:tc>
         <w:tc>
           <w:tcPr>
-            <w:tcW w:w="1946" w:type="dxa"/>
+            <w:tcW w:w="2269" w:type="dxa"/>
             <w:shd w:val="clear" w:color="auto" w:fill="92D050"/>
           </w:tcPr>
           <w:p>
@@ -1280,8 +1678,36 @@
               <w:cnfStyle w:val="000000100000" w:firstRow="0" w:lastRow="0" w:firstColumn="0" w:lastColumn="0" w:oddVBand="0" w:evenVBand="0" w:oddHBand="1" w:evenHBand="0" w:firstRowFirstColumn="0" w:firstRowLastColumn="0" w:lastRowFirstColumn="0" w:lastRowLastColumn="0"/>
             </w:pPr>
             <w:r>
-              <w:t>Yes (extensions section) - essential</w:t>
-            </w:r>
+              <w:t xml:space="preserve">Yes (extensions section) </w:t>
+            </w:r>
+            <w:del w:id="58" w:author="Lloyd McKenzie" w:date="2012-06-05T21:51:00Z">
+              <w:r>
+                <w:delText>-</w:delText>
+              </w:r>
+            </w:del>
+            <w:ins w:id="59" w:author="Lloyd McKenzie" w:date="2012-06-05T21:51:00Z">
+              <w:r>
+                <w:t>–</w:t>
+              </w:r>
+            </w:ins>
+            <w:r>
+              <w:t xml:space="preserve"> </w:t>
+            </w:r>
+            <w:del w:id="60" w:author="Lloyd McKenzie" w:date="2012-06-05T21:46:00Z">
+              <w:r>
+                <w:delText>essential</w:delText>
+              </w:r>
+            </w:del>
+            <w:ins w:id="61" w:author="Lloyd McKenzie" w:date="2012-06-05T21:51:00Z">
+              <w:r>
+                <w:t xml:space="preserve"> </w:t>
+              </w:r>
+            </w:ins>
+            <w:ins w:id="62" w:author="Lloyd McKenzie" w:date="2012-06-05T21:46:00Z">
+              <w:r>
+                <w:t>commonplace</w:t>
+              </w:r>
+            </w:ins>
           </w:p>
         </w:tc>
       </w:tr>
@@ -1289,7 +1715,7 @@
         <w:tc>
           <w:tcPr>
             <w:cnfStyle w:val="001000000000" w:firstRow="0" w:lastRow="0" w:firstColumn="1" w:lastColumn="0" w:oddVBand="0" w:evenVBand="0" w:oddHBand="0" w:evenHBand="0" w:firstRowFirstColumn="0" w:firstRowLastColumn="0" w:lastRowFirstColumn="0" w:lastRowLastColumn="0"/>
-            <w:tcW w:w="2196" w:type="dxa"/>
+            <w:tcW w:w="2098" w:type="dxa"/>
           </w:tcPr>
           <w:p>
             <w:pPr>
@@ -1307,7 +1733,7 @@
         </w:tc>
         <w:tc>
           <w:tcPr>
-            <w:tcW w:w="1740" w:type="dxa"/>
+            <w:tcW w:w="1680" w:type="dxa"/>
             <w:shd w:val="clear" w:color="auto" w:fill="FFC000"/>
           </w:tcPr>
           <w:p>
@@ -1321,7 +1747,7 @@
         </w:tc>
         <w:tc>
           <w:tcPr>
-            <w:tcW w:w="1842" w:type="dxa"/>
+            <w:tcW w:w="1781" w:type="dxa"/>
             <w:shd w:val="clear" w:color="auto" w:fill="FFFF00"/>
           </w:tcPr>
           <w:p>
@@ -1335,7 +1761,7 @@
         </w:tc>
         <w:tc>
           <w:tcPr>
-            <w:tcW w:w="1852" w:type="dxa"/>
+            <w:tcW w:w="1748" w:type="dxa"/>
             <w:shd w:val="clear" w:color="auto" w:fill="FFFF00"/>
           </w:tcPr>
           <w:p>
@@ -1349,7 +1775,7 @@
         </w:tc>
         <w:tc>
           <w:tcPr>
-            <w:tcW w:w="1946" w:type="dxa"/>
+            <w:tcW w:w="2269" w:type="dxa"/>
             <w:shd w:val="clear" w:color="auto" w:fill="92D050"/>
           </w:tcPr>
           <w:p>
@@ -1369,7 +1795,7 @@
         <w:tc>
           <w:tcPr>
             <w:cnfStyle w:val="001000000000" w:firstRow="0" w:lastRow="0" w:firstColumn="1" w:lastColumn="0" w:oddVBand="0" w:evenVBand="0" w:oddHBand="0" w:evenHBand="0" w:firstRowFirstColumn="0" w:firstRowLastColumn="0" w:lastRowFirstColumn="0" w:lastRowLastColumn="0"/>
-            <w:tcW w:w="2196" w:type="dxa"/>
+            <w:tcW w:w="2098" w:type="dxa"/>
           </w:tcPr>
           <w:p>
             <w:pPr>
@@ -1387,7 +1813,7 @@
         </w:tc>
         <w:tc>
           <w:tcPr>
-            <w:tcW w:w="1740" w:type="dxa"/>
+            <w:tcW w:w="1680" w:type="dxa"/>
             <w:shd w:val="clear" w:color="auto" w:fill="FFFF00"/>
           </w:tcPr>
           <w:p>
@@ -1401,7 +1827,7 @@
         </w:tc>
         <w:tc>
           <w:tcPr>
-            <w:tcW w:w="1842" w:type="dxa"/>
+            <w:tcW w:w="1781" w:type="dxa"/>
             <w:shd w:val="clear" w:color="auto" w:fill="FFC000"/>
           </w:tcPr>
           <w:p>
@@ -1415,7 +1841,7 @@
         </w:tc>
         <w:tc>
           <w:tcPr>
-            <w:tcW w:w="1852" w:type="dxa"/>
+            <w:tcW w:w="1748" w:type="dxa"/>
             <w:shd w:val="clear" w:color="auto" w:fill="FFFF00"/>
           </w:tcPr>
           <w:p>
@@ -1423,13 +1849,17 @@
               <w:cnfStyle w:val="000000100000" w:firstRow="0" w:lastRow="0" w:firstColumn="0" w:lastColumn="0" w:oddVBand="0" w:evenVBand="0" w:oddHBand="1" w:evenHBand="0" w:firstRowFirstColumn="0" w:firstRowLastColumn="0" w:lastRowFirstColumn="0" w:lastRowLastColumn="0"/>
             </w:pPr>
             <w:r>
-              <w:t>Yes – for human-to-human, simple metadata; templates required for system to system</w:t>
-            </w:r>
-          </w:p>
-        </w:tc>
-        <w:tc>
-          <w:tcPr>
-            <w:tcW w:w="1946" w:type="dxa"/>
+              <w:t xml:space="preserve">Yes – for human-to-human, simple metadata; templates required for </w:t>
+            </w:r>
+            <w:r>
+              <w:lastRenderedPageBreak/>
+              <w:t>system to system</w:t>
+            </w:r>
+          </w:p>
+        </w:tc>
+        <w:tc>
+          <w:tcPr>
+            <w:tcW w:w="2269" w:type="dxa"/>
             <w:shd w:val="clear" w:color="auto" w:fill="FFFF00"/>
           </w:tcPr>
           <w:p>
@@ -1437,10 +1867,30 @@
               <w:cnfStyle w:val="000000100000" w:firstRow="0" w:lastRow="0" w:firstColumn="0" w:lastColumn="0" w:oddVBand="0" w:evenVBand="0" w:oddHBand="1" w:evenHBand="0" w:firstRowFirstColumn="0" w:firstRowLastColumn="0" w:lastRowFirstColumn="0" w:lastRowLastColumn="0"/>
             </w:pPr>
             <w:r>
-              <w:t>Yes for REST if no “must understand</w:t>
-            </w:r>
-            <w:r>
-              <w:t>” extensions invoked</w:t>
+              <w:lastRenderedPageBreak/>
+              <w:t xml:space="preserve">Yes </w:t>
+            </w:r>
+            <w:commentRangeStart w:id="63"/>
+            <w:commentRangeStart w:id="64"/>
+            <w:r>
+              <w:t>for REST</w:t>
+            </w:r>
+            <w:commentRangeEnd w:id="63"/>
+            <w:r>
+              <w:rPr>
+                <w:rStyle w:val="CommentReference"/>
+              </w:rPr>
+              <w:commentReference w:id="63"/>
+            </w:r>
+            <w:commentRangeEnd w:id="64"/>
+            <w:r>
+              <w:rPr>
+                <w:rStyle w:val="CommentReference"/>
+              </w:rPr>
+              <w:commentReference w:id="64"/>
+            </w:r>
+            <w:r>
+              <w:t xml:space="preserve"> if no “must understand” extensions invoked</w:t>
             </w:r>
           </w:p>
         </w:tc>
@@ -1449,7 +1899,7 @@
         <w:tc>
           <w:tcPr>
             <w:cnfStyle w:val="001000000000" w:firstRow="0" w:lastRow="0" w:firstColumn="1" w:lastColumn="0" w:oddVBand="0" w:evenVBand="0" w:oddHBand="0" w:evenHBand="0" w:firstRowFirstColumn="0" w:firstRowLastColumn="0" w:lastRowFirstColumn="0" w:lastRowLastColumn="0"/>
-            <w:tcW w:w="2196" w:type="dxa"/>
+            <w:tcW w:w="2098" w:type="dxa"/>
           </w:tcPr>
           <w:p>
             <w:pPr>
@@ -1468,7 +1918,7 @@
         </w:tc>
         <w:tc>
           <w:tcPr>
-            <w:tcW w:w="1740" w:type="dxa"/>
+            <w:tcW w:w="1680" w:type="dxa"/>
             <w:shd w:val="clear" w:color="auto" w:fill="auto"/>
           </w:tcPr>
           <w:p>
@@ -1479,7 +1929,7 @@
         </w:tc>
         <w:tc>
           <w:tcPr>
-            <w:tcW w:w="1842" w:type="dxa"/>
+            <w:tcW w:w="1781" w:type="dxa"/>
             <w:shd w:val="clear" w:color="auto" w:fill="auto"/>
           </w:tcPr>
           <w:p>
@@ -1490,7 +1940,7 @@
         </w:tc>
         <w:tc>
           <w:tcPr>
-            <w:tcW w:w="1852" w:type="dxa"/>
+            <w:tcW w:w="1748" w:type="dxa"/>
             <w:shd w:val="clear" w:color="auto" w:fill="auto"/>
           </w:tcPr>
           <w:p>
@@ -1501,7 +1951,7 @@
         </w:tc>
         <w:tc>
           <w:tcPr>
-            <w:tcW w:w="1946" w:type="dxa"/>
+            <w:tcW w:w="2269" w:type="dxa"/>
             <w:shd w:val="clear" w:color="auto" w:fill="auto"/>
           </w:tcPr>
           <w:p>
@@ -1518,7 +1968,7 @@
         <w:tc>
           <w:tcPr>
             <w:cnfStyle w:val="001000000000" w:firstRow="0" w:lastRow="0" w:firstColumn="1" w:lastColumn="0" w:oddVBand="0" w:evenVBand="0" w:oddHBand="0" w:evenHBand="0" w:firstRowFirstColumn="0" w:firstRowLastColumn="0" w:lastRowFirstColumn="0" w:lastRowLastColumn="0"/>
-            <w:tcW w:w="2196" w:type="dxa"/>
+            <w:tcW w:w="2098" w:type="dxa"/>
           </w:tcPr>
           <w:p>
             <w:pPr>
@@ -1530,14 +1980,13 @@
               <w:rPr>
                 <w:i/>
               </w:rPr>
-              <w:lastRenderedPageBreak/>
               <w:t>Architecture</w:t>
             </w:r>
           </w:p>
         </w:tc>
         <w:tc>
           <w:tcPr>
-            <w:tcW w:w="1740" w:type="dxa"/>
+            <w:tcW w:w="1680" w:type="dxa"/>
             <w:shd w:val="clear" w:color="auto" w:fill="auto"/>
           </w:tcPr>
           <w:p>
@@ -1548,7 +1997,7 @@
         </w:tc>
         <w:tc>
           <w:tcPr>
-            <w:tcW w:w="1842" w:type="dxa"/>
+            <w:tcW w:w="1781" w:type="dxa"/>
             <w:shd w:val="clear" w:color="auto" w:fill="auto"/>
           </w:tcPr>
           <w:p>
@@ -1559,7 +2008,7 @@
         </w:tc>
         <w:tc>
           <w:tcPr>
-            <w:tcW w:w="1852" w:type="dxa"/>
+            <w:tcW w:w="1748" w:type="dxa"/>
             <w:shd w:val="clear" w:color="auto" w:fill="auto"/>
           </w:tcPr>
           <w:p>
@@ -1570,7 +2019,7 @@
         </w:tc>
         <w:tc>
           <w:tcPr>
-            <w:tcW w:w="1946" w:type="dxa"/>
+            <w:tcW w:w="2269" w:type="dxa"/>
             <w:shd w:val="clear" w:color="auto" w:fill="auto"/>
           </w:tcPr>
           <w:p>
@@ -1584,7 +2033,7 @@
         <w:tc>
           <w:tcPr>
             <w:cnfStyle w:val="001000000000" w:firstRow="0" w:lastRow="0" w:firstColumn="1" w:lastColumn="0" w:oddVBand="0" w:evenVBand="0" w:oddHBand="0" w:evenHBand="0" w:firstRowFirstColumn="0" w:firstRowLastColumn="0" w:lastRowFirstColumn="0" w:lastRowLastColumn="0"/>
-            <w:tcW w:w="2196" w:type="dxa"/>
+            <w:tcW w:w="2098" w:type="dxa"/>
           </w:tcPr>
           <w:p>
             <w:pPr>
@@ -1602,7 +2051,7 @@
         </w:tc>
         <w:tc>
           <w:tcPr>
-            <w:tcW w:w="1740" w:type="dxa"/>
+            <w:tcW w:w="1680" w:type="dxa"/>
             <w:shd w:val="clear" w:color="auto" w:fill="FFC000"/>
           </w:tcPr>
           <w:p>
@@ -1616,7 +2065,7 @@
         </w:tc>
         <w:tc>
           <w:tcPr>
-            <w:tcW w:w="1842" w:type="dxa"/>
+            <w:tcW w:w="1781" w:type="dxa"/>
             <w:shd w:val="clear" w:color="auto" w:fill="92D050"/>
           </w:tcPr>
           <w:p>
@@ -1630,7 +2079,7 @@
         </w:tc>
         <w:tc>
           <w:tcPr>
-            <w:tcW w:w="1852" w:type="dxa"/>
+            <w:tcW w:w="1748" w:type="dxa"/>
             <w:shd w:val="clear" w:color="auto" w:fill="92D050"/>
           </w:tcPr>
           <w:p>
@@ -1644,7 +2093,7 @@
         </w:tc>
         <w:tc>
           <w:tcPr>
-            <w:tcW w:w="1946" w:type="dxa"/>
+            <w:tcW w:w="2269" w:type="dxa"/>
             <w:shd w:val="clear" w:color="auto" w:fill="92D050"/>
           </w:tcPr>
           <w:p>
@@ -1664,7 +2113,7 @@
         <w:tc>
           <w:tcPr>
             <w:cnfStyle w:val="001000000000" w:firstRow="0" w:lastRow="0" w:firstColumn="1" w:lastColumn="0" w:oddVBand="0" w:evenVBand="0" w:oddHBand="0" w:evenHBand="0" w:firstRowFirstColumn="0" w:firstRowLastColumn="0" w:lastRowFirstColumn="0" w:lastRowLastColumn="0"/>
-            <w:tcW w:w="2196" w:type="dxa"/>
+            <w:tcW w:w="2098" w:type="dxa"/>
           </w:tcPr>
           <w:p>
             <w:pPr>
@@ -1700,7 +2149,7 @@
         </w:tc>
         <w:tc>
           <w:tcPr>
-            <w:tcW w:w="1740" w:type="dxa"/>
+            <w:tcW w:w="1680" w:type="dxa"/>
             <w:shd w:val="clear" w:color="auto" w:fill="92D050"/>
           </w:tcPr>
           <w:p>
@@ -1714,7 +2163,7 @@
         </w:tc>
         <w:tc>
           <w:tcPr>
-            <w:tcW w:w="1842" w:type="dxa"/>
+            <w:tcW w:w="1781" w:type="dxa"/>
             <w:shd w:val="clear" w:color="auto" w:fill="FFFF00"/>
           </w:tcPr>
           <w:p>
@@ -1728,7 +2177,7 @@
         </w:tc>
         <w:tc>
           <w:tcPr>
-            <w:tcW w:w="1852" w:type="dxa"/>
+            <w:tcW w:w="1748" w:type="dxa"/>
             <w:shd w:val="clear" w:color="auto" w:fill="FFFF00"/>
           </w:tcPr>
           <w:p>
@@ -1742,7 +2191,7 @@
         </w:tc>
         <w:tc>
           <w:tcPr>
-            <w:tcW w:w="1946" w:type="dxa"/>
+            <w:tcW w:w="2269" w:type="dxa"/>
             <w:shd w:val="clear" w:color="auto" w:fill="92D050"/>
           </w:tcPr>
           <w:p>
@@ -1768,7 +2217,7 @@
         <w:tc>
           <w:tcPr>
             <w:cnfStyle w:val="001000000000" w:firstRow="0" w:lastRow="0" w:firstColumn="1" w:lastColumn="0" w:oddVBand="0" w:evenVBand="0" w:oddHBand="0" w:evenHBand="0" w:firstRowFirstColumn="0" w:firstRowLastColumn="0" w:lastRowFirstColumn="0" w:lastRowLastColumn="0"/>
-            <w:tcW w:w="2196" w:type="dxa"/>
+            <w:tcW w:w="2098" w:type="dxa"/>
           </w:tcPr>
           <w:p>
             <w:pPr>
@@ -1786,7 +2235,7 @@
         </w:tc>
         <w:tc>
           <w:tcPr>
-            <w:tcW w:w="1740" w:type="dxa"/>
+            <w:tcW w:w="1680" w:type="dxa"/>
             <w:shd w:val="clear" w:color="auto" w:fill="FFC000"/>
           </w:tcPr>
           <w:p>
@@ -1800,7 +2249,7 @@
         </w:tc>
         <w:tc>
           <w:tcPr>
-            <w:tcW w:w="1842" w:type="dxa"/>
+            <w:tcW w:w="1781" w:type="dxa"/>
             <w:shd w:val="clear" w:color="auto" w:fill="FFFF00"/>
           </w:tcPr>
           <w:p>
@@ -1814,7 +2263,7 @@
         </w:tc>
         <w:tc>
           <w:tcPr>
-            <w:tcW w:w="1852" w:type="dxa"/>
+            <w:tcW w:w="1748" w:type="dxa"/>
             <w:shd w:val="clear" w:color="auto" w:fill="FFFF00"/>
           </w:tcPr>
           <w:p>
@@ -1828,7 +2277,7 @@
         </w:tc>
         <w:tc>
           <w:tcPr>
-            <w:tcW w:w="1946" w:type="dxa"/>
+            <w:tcW w:w="2269" w:type="dxa"/>
             <w:shd w:val="clear" w:color="auto" w:fill="92D050"/>
           </w:tcPr>
           <w:p>
@@ -1848,7 +2297,7 @@
         <w:tc>
           <w:tcPr>
             <w:cnfStyle w:val="001000000000" w:firstRow="0" w:lastRow="0" w:firstColumn="1" w:lastColumn="0" w:oddVBand="0" w:evenVBand="0" w:oddHBand="0" w:evenHBand="0" w:firstRowFirstColumn="0" w:firstRowLastColumn="0" w:lastRowFirstColumn="0" w:lastRowLastColumn="0"/>
-            <w:tcW w:w="2196" w:type="dxa"/>
+            <w:tcW w:w="2098" w:type="dxa"/>
           </w:tcPr>
           <w:p>
             <w:pPr>
@@ -1866,7 +2315,7 @@
         </w:tc>
         <w:tc>
           <w:tcPr>
-            <w:tcW w:w="1740" w:type="dxa"/>
+            <w:tcW w:w="1680" w:type="dxa"/>
             <w:shd w:val="clear" w:color="auto" w:fill="auto"/>
           </w:tcPr>
           <w:p>
@@ -1877,7 +2326,7 @@
         </w:tc>
         <w:tc>
           <w:tcPr>
-            <w:tcW w:w="1842" w:type="dxa"/>
+            <w:tcW w:w="1781" w:type="dxa"/>
             <w:shd w:val="clear" w:color="auto" w:fill="auto"/>
           </w:tcPr>
           <w:p>
@@ -1888,7 +2337,7 @@
         </w:tc>
         <w:tc>
           <w:tcPr>
-            <w:tcW w:w="1852" w:type="dxa"/>
+            <w:tcW w:w="1748" w:type="dxa"/>
             <w:shd w:val="clear" w:color="auto" w:fill="auto"/>
           </w:tcPr>
           <w:p>
@@ -1899,7 +2348,7 @@
         </w:tc>
         <w:tc>
           <w:tcPr>
-            <w:tcW w:w="1946" w:type="dxa"/>
+            <w:tcW w:w="2269" w:type="dxa"/>
             <w:shd w:val="clear" w:color="auto" w:fill="auto"/>
           </w:tcPr>
           <w:p>
@@ -1913,7 +2362,7 @@
         <w:tc>
           <w:tcPr>
             <w:cnfStyle w:val="001000000000" w:firstRow="0" w:lastRow="0" w:firstColumn="1" w:lastColumn="0" w:oddVBand="0" w:evenVBand="0" w:oddHBand="0" w:evenHBand="0" w:firstRowFirstColumn="0" w:firstRowLastColumn="0" w:lastRowFirstColumn="0" w:lastRowLastColumn="0"/>
-            <w:tcW w:w="2196" w:type="dxa"/>
+            <w:tcW w:w="2098" w:type="dxa"/>
           </w:tcPr>
           <w:p>
             <w:pPr>
@@ -1931,7 +2380,7 @@
         </w:tc>
         <w:tc>
           <w:tcPr>
-            <w:tcW w:w="1740" w:type="dxa"/>
+            <w:tcW w:w="1680" w:type="dxa"/>
             <w:shd w:val="clear" w:color="auto" w:fill="FFFF00"/>
           </w:tcPr>
           <w:p>
@@ -1945,7 +2394,7 @@
         </w:tc>
         <w:tc>
           <w:tcPr>
-            <w:tcW w:w="1842" w:type="dxa"/>
+            <w:tcW w:w="1781" w:type="dxa"/>
             <w:shd w:val="clear" w:color="auto" w:fill="92D050"/>
           </w:tcPr>
           <w:p>
@@ -1959,7 +2408,7 @@
         </w:tc>
         <w:tc>
           <w:tcPr>
-            <w:tcW w:w="1852" w:type="dxa"/>
+            <w:tcW w:w="1748" w:type="dxa"/>
             <w:shd w:val="clear" w:color="auto" w:fill="92D050"/>
           </w:tcPr>
           <w:p>
@@ -1973,7 +2422,7 @@
         </w:tc>
         <w:tc>
           <w:tcPr>
-            <w:tcW w:w="1946" w:type="dxa"/>
+            <w:tcW w:w="2269" w:type="dxa"/>
             <w:shd w:val="clear" w:color="auto" w:fill="92D050"/>
           </w:tcPr>
           <w:p>
@@ -1993,7 +2442,7 @@
         <w:tc>
           <w:tcPr>
             <w:cnfStyle w:val="001000000000" w:firstRow="0" w:lastRow="0" w:firstColumn="1" w:lastColumn="0" w:oddVBand="0" w:evenVBand="0" w:oddHBand="0" w:evenHBand="0" w:firstRowFirstColumn="0" w:firstRowLastColumn="0" w:lastRowFirstColumn="0" w:lastRowLastColumn="0"/>
-            <w:tcW w:w="2196" w:type="dxa"/>
+            <w:tcW w:w="2098" w:type="dxa"/>
           </w:tcPr>
           <w:p>
             <w:pPr>
@@ -2011,7 +2460,7 @@
         </w:tc>
         <w:tc>
           <w:tcPr>
-            <w:tcW w:w="1740" w:type="dxa"/>
+            <w:tcW w:w="1680" w:type="dxa"/>
             <w:shd w:val="clear" w:color="auto" w:fill="92D050"/>
           </w:tcPr>
           <w:p>
@@ -2025,7 +2474,7 @@
         </w:tc>
         <w:tc>
           <w:tcPr>
-            <w:tcW w:w="1842" w:type="dxa"/>
+            <w:tcW w:w="1781" w:type="dxa"/>
             <w:shd w:val="clear" w:color="auto" w:fill="FFC000"/>
           </w:tcPr>
           <w:p>
@@ -2039,7 +2488,7 @@
         </w:tc>
         <w:tc>
           <w:tcPr>
-            <w:tcW w:w="1852" w:type="dxa"/>
+            <w:tcW w:w="1748" w:type="dxa"/>
             <w:shd w:val="clear" w:color="auto" w:fill="FFFF00"/>
           </w:tcPr>
           <w:p>
@@ -2053,7 +2502,7 @@
         </w:tc>
         <w:tc>
           <w:tcPr>
-            <w:tcW w:w="1946" w:type="dxa"/>
+            <w:tcW w:w="2269" w:type="dxa"/>
             <w:shd w:val="clear" w:color="auto" w:fill="92D050"/>
           </w:tcPr>
           <w:p>
@@ -2070,7 +2519,7 @@
         <w:tc>
           <w:tcPr>
             <w:cnfStyle w:val="001000000000" w:firstRow="0" w:lastRow="0" w:firstColumn="1" w:lastColumn="0" w:oddVBand="0" w:evenVBand="0" w:oddHBand="0" w:evenHBand="0" w:firstRowFirstColumn="0" w:firstRowLastColumn="0" w:lastRowFirstColumn="0" w:lastRowLastColumn="0"/>
-            <w:tcW w:w="2196" w:type="dxa"/>
+            <w:tcW w:w="2098" w:type="dxa"/>
           </w:tcPr>
           <w:p>
             <w:pPr>
@@ -2088,7 +2537,7 @@
         </w:tc>
         <w:tc>
           <w:tcPr>
-            <w:tcW w:w="1740" w:type="dxa"/>
+            <w:tcW w:w="1680" w:type="dxa"/>
             <w:shd w:val="clear" w:color="auto" w:fill="FFFF00"/>
           </w:tcPr>
           <w:p>
@@ -2102,7 +2551,7 @@
         </w:tc>
         <w:tc>
           <w:tcPr>
-            <w:tcW w:w="1842" w:type="dxa"/>
+            <w:tcW w:w="1781" w:type="dxa"/>
             <w:shd w:val="clear" w:color="auto" w:fill="FFFF00"/>
           </w:tcPr>
           <w:p>
@@ -2116,7 +2565,7 @@
         </w:tc>
         <w:tc>
           <w:tcPr>
-            <w:tcW w:w="1852" w:type="dxa"/>
+            <w:tcW w:w="1748" w:type="dxa"/>
             <w:shd w:val="clear" w:color="auto" w:fill="FFFF00"/>
           </w:tcPr>
           <w:p>
@@ -2124,16 +2573,13 @@
               <w:cnfStyle w:val="000000000000" w:firstRow="0" w:lastRow="0" w:firstColumn="0" w:lastColumn="0" w:oddVBand="0" w:evenVBand="0" w:oddHBand="0" w:evenHBand="0" w:firstRowFirstColumn="0" w:firstRowLastColumn="0" w:lastRowFirstColumn="0" w:lastRowLastColumn="0"/>
             </w:pPr>
             <w:r>
-              <w:t>Low</w:t>
-            </w:r>
-            <w:r>
-              <w:t xml:space="preserve"> – bloated XML, formal names non-intuitive</w:t>
-            </w:r>
-          </w:p>
-        </w:tc>
-        <w:tc>
-          <w:tcPr>
-            <w:tcW w:w="1946" w:type="dxa"/>
+              <w:t>Low – bloated XML, formal names non-intuitive</w:t>
+            </w:r>
+          </w:p>
+        </w:tc>
+        <w:tc>
+          <w:tcPr>
+            <w:tcW w:w="2269" w:type="dxa"/>
             <w:shd w:val="clear" w:color="auto" w:fill="92D050"/>
           </w:tcPr>
           <w:p>
@@ -2153,7 +2599,7 @@
         <w:tc>
           <w:tcPr>
             <w:cnfStyle w:val="001000000000" w:firstRow="0" w:lastRow="0" w:firstColumn="1" w:lastColumn="0" w:oddVBand="0" w:evenVBand="0" w:oddHBand="0" w:evenHBand="0" w:firstRowFirstColumn="0" w:firstRowLastColumn="0" w:lastRowFirstColumn="0" w:lastRowLastColumn="0"/>
-            <w:tcW w:w="2196" w:type="dxa"/>
+            <w:tcW w:w="2098" w:type="dxa"/>
           </w:tcPr>
           <w:p>
             <w:pPr>
@@ -2171,7 +2617,7 @@
         </w:tc>
         <w:tc>
           <w:tcPr>
-            <w:tcW w:w="1740" w:type="dxa"/>
+            <w:tcW w:w="1680" w:type="dxa"/>
             <w:shd w:val="clear" w:color="auto" w:fill="FFFF00"/>
           </w:tcPr>
           <w:p>
@@ -2185,7 +2631,7 @@
         </w:tc>
         <w:tc>
           <w:tcPr>
-            <w:tcW w:w="1842" w:type="dxa"/>
+            <w:tcW w:w="1781" w:type="dxa"/>
             <w:shd w:val="clear" w:color="auto" w:fill="FFC000"/>
           </w:tcPr>
           <w:p>
@@ -2199,7 +2645,7 @@
         </w:tc>
         <w:tc>
           <w:tcPr>
-            <w:tcW w:w="1852" w:type="dxa"/>
+            <w:tcW w:w="1748" w:type="dxa"/>
             <w:shd w:val="clear" w:color="auto" w:fill="92D050"/>
           </w:tcPr>
           <w:p>
@@ -2213,7 +2659,7 @@
         </w:tc>
         <w:tc>
           <w:tcPr>
-            <w:tcW w:w="1946" w:type="dxa"/>
+            <w:tcW w:w="2269" w:type="dxa"/>
             <w:shd w:val="clear" w:color="auto" w:fill="FFFF00"/>
           </w:tcPr>
           <w:p>
@@ -2230,7 +2676,7 @@
         <w:tc>
           <w:tcPr>
             <w:cnfStyle w:val="001000000000" w:firstRow="0" w:lastRow="0" w:firstColumn="1" w:lastColumn="0" w:oddVBand="0" w:evenVBand="0" w:oddHBand="0" w:evenHBand="0" w:firstRowFirstColumn="0" w:firstRowLastColumn="0" w:lastRowFirstColumn="0" w:lastRowLastColumn="0"/>
-            <w:tcW w:w="2196" w:type="dxa"/>
+            <w:tcW w:w="2098" w:type="dxa"/>
           </w:tcPr>
           <w:p>
             <w:pPr>
@@ -2248,7 +2694,7 @@
         </w:tc>
         <w:tc>
           <w:tcPr>
-            <w:tcW w:w="1740" w:type="dxa"/>
+            <w:tcW w:w="1680" w:type="dxa"/>
             <w:shd w:val="clear" w:color="auto" w:fill="92D050"/>
           </w:tcPr>
           <w:p>
@@ -2262,7 +2708,7 @@
         </w:tc>
         <w:tc>
           <w:tcPr>
-            <w:tcW w:w="1842" w:type="dxa"/>
+            <w:tcW w:w="1781" w:type="dxa"/>
             <w:shd w:val="clear" w:color="auto" w:fill="FFC000"/>
           </w:tcPr>
           <w:p>
@@ -2276,7 +2722,7 @@
         </w:tc>
         <w:tc>
           <w:tcPr>
-            <w:tcW w:w="1852" w:type="dxa"/>
+            <w:tcW w:w="1748" w:type="dxa"/>
             <w:shd w:val="clear" w:color="auto" w:fill="FFFF00"/>
           </w:tcPr>
           <w:p>
@@ -2290,7 +2736,7 @@
         </w:tc>
         <w:tc>
           <w:tcPr>
-            <w:tcW w:w="1946" w:type="dxa"/>
+            <w:tcW w:w="2269" w:type="dxa"/>
             <w:shd w:val="clear" w:color="auto" w:fill="92D050"/>
           </w:tcPr>
           <w:p>
@@ -2310,7 +2756,7 @@
         <w:tc>
           <w:tcPr>
             <w:cnfStyle w:val="001000000000" w:firstRow="0" w:lastRow="0" w:firstColumn="1" w:lastColumn="0" w:oddVBand="0" w:evenVBand="0" w:oddHBand="0" w:evenHBand="0" w:firstRowFirstColumn="0" w:firstRowLastColumn="0" w:lastRowFirstColumn="0" w:lastRowLastColumn="0"/>
-            <w:tcW w:w="2196" w:type="dxa"/>
+            <w:tcW w:w="2098" w:type="dxa"/>
           </w:tcPr>
           <w:p>
             <w:pPr>
@@ -2328,7 +2774,7 @@
         </w:tc>
         <w:tc>
           <w:tcPr>
-            <w:tcW w:w="1740" w:type="dxa"/>
+            <w:tcW w:w="1680" w:type="dxa"/>
             <w:shd w:val="clear" w:color="auto" w:fill="auto"/>
           </w:tcPr>
           <w:p>
@@ -2339,7 +2785,7 @@
         </w:tc>
         <w:tc>
           <w:tcPr>
-            <w:tcW w:w="1842" w:type="dxa"/>
+            <w:tcW w:w="1781" w:type="dxa"/>
             <w:shd w:val="clear" w:color="auto" w:fill="auto"/>
           </w:tcPr>
           <w:p>
@@ -2350,7 +2796,7 @@
         </w:tc>
         <w:tc>
           <w:tcPr>
-            <w:tcW w:w="1852" w:type="dxa"/>
+            <w:tcW w:w="1748" w:type="dxa"/>
             <w:shd w:val="clear" w:color="auto" w:fill="auto"/>
           </w:tcPr>
           <w:p>
@@ -2361,7 +2807,7 @@
         </w:tc>
         <w:tc>
           <w:tcPr>
-            <w:tcW w:w="1946" w:type="dxa"/>
+            <w:tcW w:w="2269" w:type="dxa"/>
             <w:shd w:val="clear" w:color="auto" w:fill="auto"/>
           </w:tcPr>
           <w:p>
@@ -2375,7 +2821,7 @@
         <w:tc>
           <w:tcPr>
             <w:cnfStyle w:val="001000000000" w:firstRow="0" w:lastRow="0" w:firstColumn="1" w:lastColumn="0" w:oddVBand="0" w:evenVBand="0" w:oddHBand="0" w:evenHBand="0" w:firstRowFirstColumn="0" w:firstRowLastColumn="0" w:lastRowFirstColumn="0" w:lastRowLastColumn="0"/>
-            <w:tcW w:w="2196" w:type="dxa"/>
+            <w:tcW w:w="2098" w:type="dxa"/>
           </w:tcPr>
           <w:p>
             <w:pPr>
@@ -2393,7 +2839,7 @@
         </w:tc>
         <w:tc>
           <w:tcPr>
-            <w:tcW w:w="1740" w:type="dxa"/>
+            <w:tcW w:w="1680" w:type="dxa"/>
             <w:shd w:val="clear" w:color="auto" w:fill="FFFF00"/>
           </w:tcPr>
           <w:p>
@@ -2407,7 +2853,7 @@
         </w:tc>
         <w:tc>
           <w:tcPr>
-            <w:tcW w:w="1842" w:type="dxa"/>
+            <w:tcW w:w="1781" w:type="dxa"/>
             <w:shd w:val="clear" w:color="auto" w:fill="FFFF00"/>
           </w:tcPr>
           <w:p>
@@ -2427,7 +2873,7 @@
         </w:tc>
         <w:tc>
           <w:tcPr>
-            <w:tcW w:w="1852" w:type="dxa"/>
+            <w:tcW w:w="1748" w:type="dxa"/>
             <w:shd w:val="clear" w:color="auto" w:fill="FFFF00"/>
           </w:tcPr>
           <w:p>
@@ -2449,7 +2895,7 @@
         </w:tc>
         <w:tc>
           <w:tcPr>
-            <w:tcW w:w="1946" w:type="dxa"/>
+            <w:tcW w:w="2269" w:type="dxa"/>
             <w:shd w:val="clear" w:color="auto" w:fill="92D050"/>
           </w:tcPr>
           <w:p>
@@ -2469,7 +2915,7 @@
         <w:tc>
           <w:tcPr>
             <w:cnfStyle w:val="001000000000" w:firstRow="0" w:lastRow="0" w:firstColumn="1" w:lastColumn="0" w:oddVBand="0" w:evenVBand="0" w:oddHBand="0" w:evenHBand="0" w:firstRowFirstColumn="0" w:firstRowLastColumn="0" w:lastRowFirstColumn="0" w:lastRowLastColumn="0"/>
-            <w:tcW w:w="2196" w:type="dxa"/>
+            <w:tcW w:w="2098" w:type="dxa"/>
           </w:tcPr>
           <w:p>
             <w:pPr>
@@ -2487,7 +2933,7 @@
         </w:tc>
         <w:tc>
           <w:tcPr>
-            <w:tcW w:w="1740" w:type="dxa"/>
+            <w:tcW w:w="1680" w:type="dxa"/>
             <w:shd w:val="clear" w:color="auto" w:fill="FFFF00"/>
           </w:tcPr>
           <w:p>
@@ -2495,13 +2941,17 @@
               <w:cnfStyle w:val="000000100000" w:firstRow="0" w:lastRow="0" w:firstColumn="0" w:lastColumn="0" w:oddVBand="0" w:evenVBand="0" w:oddHBand="1" w:evenHBand="0" w:firstRowFirstColumn="0" w:firstRowLastColumn="0" w:lastRowFirstColumn="0" w:lastRowLastColumn="0"/>
             </w:pPr>
             <w:r>
-              <w:t>Done using profiling mechanism</w:t>
-            </w:r>
-          </w:p>
-        </w:tc>
-        <w:tc>
-          <w:tcPr>
-            <w:tcW w:w="1842" w:type="dxa"/>
+              <w:t xml:space="preserve">Done using profiling </w:t>
+            </w:r>
+            <w:r>
+              <w:lastRenderedPageBreak/>
+              <w:t>mechanism</w:t>
+            </w:r>
+          </w:p>
+        </w:tc>
+        <w:tc>
+          <w:tcPr>
+            <w:tcW w:w="1781" w:type="dxa"/>
             <w:shd w:val="clear" w:color="auto" w:fill="FFC000"/>
           </w:tcPr>
           <w:p>
@@ -2509,13 +2959,18 @@
               <w:cnfStyle w:val="000000100000" w:firstRow="0" w:lastRow="0" w:firstColumn="0" w:lastColumn="0" w:oddVBand="0" w:evenVBand="0" w:oddHBand="1" w:evenHBand="0" w:firstRowFirstColumn="0" w:firstRowLastColumn="0" w:lastRowFirstColumn="0" w:lastRowLastColumn="0"/>
             </w:pPr>
             <w:r>
-              <w:t>no formal declaration mechanism</w:t>
-            </w:r>
-          </w:p>
-        </w:tc>
-        <w:tc>
-          <w:tcPr>
-            <w:tcW w:w="1852" w:type="dxa"/>
+              <w:lastRenderedPageBreak/>
+              <w:t xml:space="preserve">no formal declaration </w:t>
+            </w:r>
+            <w:r>
+              <w:lastRenderedPageBreak/>
+              <w:t>mechanism</w:t>
+            </w:r>
+          </w:p>
+        </w:tc>
+        <w:tc>
+          <w:tcPr>
+            <w:tcW w:w="1748" w:type="dxa"/>
             <w:shd w:val="clear" w:color="auto" w:fill="FFC000"/>
           </w:tcPr>
           <w:p>
@@ -2523,13 +2978,18 @@
               <w:cnfStyle w:val="000000100000" w:firstRow="0" w:lastRow="0" w:firstColumn="0" w:lastColumn="0" w:oddVBand="0" w:evenVBand="0" w:oddHBand="1" w:evenHBand="0" w:firstRowFirstColumn="0" w:firstRowLastColumn="0" w:lastRowFirstColumn="0" w:lastRowLastColumn="0"/>
             </w:pPr>
             <w:r>
-              <w:t>no formal declaration mechanism</w:t>
-            </w:r>
-          </w:p>
-        </w:tc>
-        <w:tc>
-          <w:tcPr>
-            <w:tcW w:w="1946" w:type="dxa"/>
+              <w:lastRenderedPageBreak/>
+              <w:t xml:space="preserve">no formal declaration </w:t>
+            </w:r>
+            <w:r>
+              <w:lastRenderedPageBreak/>
+              <w:t>mechanism</w:t>
+            </w:r>
+          </w:p>
+        </w:tc>
+        <w:tc>
+          <w:tcPr>
+            <w:tcW w:w="2269" w:type="dxa"/>
             <w:shd w:val="clear" w:color="auto" w:fill="92D050"/>
           </w:tcPr>
           <w:p>
@@ -2537,7 +2997,12 @@
               <w:cnfStyle w:val="000000100000" w:firstRow="0" w:lastRow="0" w:firstColumn="0" w:lastColumn="0" w:oddVBand="0" w:evenVBand="0" w:oddHBand="1" w:evenHBand="0" w:firstRowFirstColumn="0" w:firstRowLastColumn="0" w:lastRowFirstColumn="0" w:lastRowLastColumn="0"/>
             </w:pPr>
             <w:r>
-              <w:t>Yes – conformance statements computer processable</w:t>
+              <w:lastRenderedPageBreak/>
+              <w:t xml:space="preserve">Yes – conformance statements computer </w:t>
+            </w:r>
+            <w:r>
+              <w:lastRenderedPageBreak/>
+              <w:t>processable</w:t>
             </w:r>
           </w:p>
         </w:tc>
@@ -2546,7 +3011,7 @@
         <w:tc>
           <w:tcPr>
             <w:cnfStyle w:val="001000000000" w:firstRow="0" w:lastRow="0" w:firstColumn="1" w:lastColumn="0" w:oddVBand="0" w:evenVBand="0" w:oddHBand="0" w:evenHBand="0" w:firstRowFirstColumn="0" w:firstRowLastColumn="0" w:lastRowFirstColumn="0" w:lastRowLastColumn="0"/>
-            <w:tcW w:w="2196" w:type="dxa"/>
+            <w:tcW w:w="2098" w:type="dxa"/>
           </w:tcPr>
           <w:p>
             <w:pPr>
@@ -2586,7 +3051,7 @@
         </w:tc>
         <w:tc>
           <w:tcPr>
-            <w:tcW w:w="1740" w:type="dxa"/>
+            <w:tcW w:w="1680" w:type="dxa"/>
             <w:shd w:val="clear" w:color="auto" w:fill="auto"/>
           </w:tcPr>
           <w:p>
@@ -2597,7 +3062,7 @@
         </w:tc>
         <w:tc>
           <w:tcPr>
-            <w:tcW w:w="1842" w:type="dxa"/>
+            <w:tcW w:w="1781" w:type="dxa"/>
             <w:shd w:val="clear" w:color="auto" w:fill="auto"/>
           </w:tcPr>
           <w:p>
@@ -2608,7 +3073,7 @@
         </w:tc>
         <w:tc>
           <w:tcPr>
-            <w:tcW w:w="1852" w:type="dxa"/>
+            <w:tcW w:w="1748" w:type="dxa"/>
             <w:shd w:val="clear" w:color="auto" w:fill="auto"/>
           </w:tcPr>
           <w:p>
@@ -2619,7 +3084,7 @@
         </w:tc>
         <w:tc>
           <w:tcPr>
-            <w:tcW w:w="1946" w:type="dxa"/>
+            <w:tcW w:w="2269" w:type="dxa"/>
             <w:shd w:val="clear" w:color="auto" w:fill="auto"/>
           </w:tcPr>
           <w:p>
@@ -2636,7 +3101,7 @@
         <w:tc>
           <w:tcPr>
             <w:cnfStyle w:val="001000000000" w:firstRow="0" w:lastRow="0" w:firstColumn="1" w:lastColumn="0" w:oddVBand="0" w:evenVBand="0" w:oddHBand="0" w:evenHBand="0" w:firstRowFirstColumn="0" w:firstRowLastColumn="0" w:lastRowFirstColumn="0" w:lastRowLastColumn="0"/>
-            <w:tcW w:w="2196" w:type="dxa"/>
+            <w:tcW w:w="2098" w:type="dxa"/>
           </w:tcPr>
           <w:p>
             <w:pPr>
@@ -2648,14 +3113,13 @@
               <w:rPr>
                 <w:i/>
               </w:rPr>
-              <w:lastRenderedPageBreak/>
               <w:t>Additional considerations</w:t>
             </w:r>
           </w:p>
         </w:tc>
         <w:tc>
           <w:tcPr>
-            <w:tcW w:w="1740" w:type="dxa"/>
+            <w:tcW w:w="1680" w:type="dxa"/>
             <w:shd w:val="clear" w:color="auto" w:fill="auto"/>
           </w:tcPr>
           <w:p>
@@ -2666,7 +3130,7 @@
         </w:tc>
         <w:tc>
           <w:tcPr>
-            <w:tcW w:w="1842" w:type="dxa"/>
+            <w:tcW w:w="1781" w:type="dxa"/>
             <w:shd w:val="clear" w:color="auto" w:fill="auto"/>
           </w:tcPr>
           <w:p>
@@ -2677,7 +3141,7 @@
         </w:tc>
         <w:tc>
           <w:tcPr>
-            <w:tcW w:w="1852" w:type="dxa"/>
+            <w:tcW w:w="1748" w:type="dxa"/>
             <w:shd w:val="clear" w:color="auto" w:fill="auto"/>
           </w:tcPr>
           <w:p>
@@ -2688,7 +3152,7 @@
         </w:tc>
         <w:tc>
           <w:tcPr>
-            <w:tcW w:w="1946" w:type="dxa"/>
+            <w:tcW w:w="2269" w:type="dxa"/>
             <w:shd w:val="clear" w:color="auto" w:fill="auto"/>
           </w:tcPr>
           <w:p>
@@ -2702,7 +3166,7 @@
         <w:tc>
           <w:tcPr>
             <w:cnfStyle w:val="001000000000" w:firstRow="0" w:lastRow="0" w:firstColumn="1" w:lastColumn="0" w:oddVBand="0" w:evenVBand="0" w:oddHBand="0" w:evenHBand="0" w:firstRowFirstColumn="0" w:firstRowLastColumn="0" w:lastRowFirstColumn="0" w:lastRowLastColumn="0"/>
-            <w:tcW w:w="2196" w:type="dxa"/>
+            <w:tcW w:w="2098" w:type="dxa"/>
           </w:tcPr>
           <w:p>
             <w:pPr>
@@ -2716,11 +3180,19 @@
               </w:rPr>
               <w:t>Modeling expertise needed</w:t>
             </w:r>
-          </w:p>
-        </w:tc>
-        <w:tc>
-          <w:tcPr>
-            <w:tcW w:w="1740" w:type="dxa"/>
+            <w:ins w:id="65" w:author="Lloyd McKenzie" w:date="2012-06-05T21:48:00Z">
+              <w:r>
+                <w:rPr>
+                  <w:b w:val="0"/>
+                </w:rPr>
+                <w:t xml:space="preserve"> for design</w:t>
+              </w:r>
+            </w:ins>
+          </w:p>
+        </w:tc>
+        <w:tc>
+          <w:tcPr>
+            <w:tcW w:w="1680" w:type="dxa"/>
             <w:shd w:val="clear" w:color="auto" w:fill="92D050"/>
           </w:tcPr>
           <w:p>
@@ -2734,7 +3206,7 @@
         </w:tc>
         <w:tc>
           <w:tcPr>
-            <w:tcW w:w="1842" w:type="dxa"/>
+            <w:tcW w:w="1781" w:type="dxa"/>
             <w:shd w:val="clear" w:color="auto" w:fill="FFC000"/>
           </w:tcPr>
           <w:p>
@@ -2748,7 +3220,7 @@
         </w:tc>
         <w:tc>
           <w:tcPr>
-            <w:tcW w:w="1852" w:type="dxa"/>
+            <w:tcW w:w="1748" w:type="dxa"/>
             <w:shd w:val="clear" w:color="auto" w:fill="FFFF00"/>
           </w:tcPr>
           <w:p>
@@ -2762,7 +3234,7 @@
         </w:tc>
         <w:tc>
           <w:tcPr>
-            <w:tcW w:w="1946" w:type="dxa"/>
+            <w:tcW w:w="2269" w:type="dxa"/>
             <w:shd w:val="clear" w:color="auto" w:fill="FFFF00"/>
           </w:tcPr>
           <w:p>
@@ -2771,6 +3243,264 @@
             </w:pPr>
             <w:r>
               <w:t>Moderate – needed in parallel with resource and extension creation</w:t>
+            </w:r>
+          </w:p>
+        </w:tc>
+      </w:tr>
+      <w:tr>
+        <w:tblPrEx>
+          <w:tblW w:w="0" w:type="auto"/>
+          <w:tblPrExChange w:id="66" w:author="Lloyd McKenzie" w:date="2012-06-05T21:51:00Z">
+            <w:tblPrEx>
+              <w:tblW w:w="0" w:type="auto"/>
+            </w:tblPrEx>
+          </w:tblPrExChange>
+        </w:tblPrEx>
+        <w:trPr>
+          <w:cnfStyle w:val="000000100000" w:firstRow="0" w:lastRow="0" w:firstColumn="0" w:lastColumn="0" w:oddVBand="0" w:evenVBand="0" w:oddHBand="1" w:evenHBand="0" w:firstRowFirstColumn="0" w:firstRowLastColumn="0" w:lastRowFirstColumn="0" w:lastRowLastColumn="0"/>
+          <w:ins w:id="67" w:author="Lloyd McKenzie" w:date="2012-06-05T21:48:00Z"/>
+        </w:trPr>
+        <w:tc>
+          <w:tcPr>
+            <w:cnfStyle w:val="001000000000" w:firstRow="0" w:lastRow="0" w:firstColumn="1" w:lastColumn="0" w:oddVBand="0" w:evenVBand="0" w:oddHBand="0" w:evenHBand="0" w:firstRowFirstColumn="0" w:firstRowLastColumn="0" w:lastRowFirstColumn="0" w:lastRowLastColumn="0"/>
+            <w:tcW w:w="2098" w:type="dxa"/>
+            <w:tcPrChange w:id="68" w:author="Lloyd McKenzie" w:date="2012-06-05T21:51:00Z">
+              <w:tcPr>
+                <w:tcW w:w="2098" w:type="dxa"/>
+              </w:tcPr>
+            </w:tcPrChange>
+          </w:tcPr>
+          <w:p>
+            <w:pPr>
+              <w:cnfStyle w:val="001000100000" w:firstRow="0" w:lastRow="0" w:firstColumn="1" w:lastColumn="0" w:oddVBand="0" w:evenVBand="0" w:oddHBand="1" w:evenHBand="0" w:firstRowFirstColumn="0" w:firstRowLastColumn="0" w:lastRowFirstColumn="0" w:lastRowLastColumn="0"/>
+              <w:rPr>
+                <w:ins w:id="69" w:author="Lloyd McKenzie" w:date="2012-06-05T21:48:00Z"/>
+                <w:b w:val="0"/>
+                <w:rPrChange w:id="70" w:author="Lloyd McKenzie" w:date="2012-06-05T21:48:00Z">
+                  <w:rPr>
+                    <w:ins w:id="71" w:author="Lloyd McKenzie" w:date="2012-06-05T21:48:00Z"/>
+                  </w:rPr>
+                </w:rPrChange>
+              </w:rPr>
+            </w:pPr>
+            <w:ins w:id="72" w:author="Lloyd McKenzie" w:date="2012-06-05T21:48:00Z">
+              <w:r>
+                <w:rPr>
+                  <w:b w:val="0"/>
+                  <w:rPrChange w:id="73" w:author="Lloyd McKenzie" w:date="2012-06-05T21:48:00Z">
+                    <w:rPr/>
+                  </w:rPrChange>
+                </w:rPr>
+                <w:t>Modeling expertise needed for implementation</w:t>
+              </w:r>
+            </w:ins>
+          </w:p>
+        </w:tc>
+        <w:tc>
+          <w:tcPr>
+            <w:tcW w:w="1680" w:type="dxa"/>
+            <w:shd w:val="clear" w:color="auto" w:fill="92D050"/>
+            <w:tcPrChange w:id="74" w:author="Lloyd McKenzie" w:date="2012-06-05T21:51:00Z">
+              <w:tcPr>
+                <w:tcW w:w="1680" w:type="dxa"/>
+                <w:shd w:val="clear" w:color="auto" w:fill="FFFF00"/>
+              </w:tcPr>
+            </w:tcPrChange>
+          </w:tcPr>
+          <w:p>
+            <w:pPr>
+              <w:cnfStyle w:val="000000100000" w:firstRow="0" w:lastRow="0" w:firstColumn="0" w:lastColumn="0" w:oddVBand="0" w:evenVBand="0" w:oddHBand="1" w:evenHBand="0" w:firstRowFirstColumn="0" w:firstRowLastColumn="0" w:lastRowFirstColumn="0" w:lastRowLastColumn="0"/>
+              <w:rPr>
+                <w:ins w:id="75" w:author="Lloyd McKenzie" w:date="2012-06-05T21:48:00Z"/>
+              </w:rPr>
+            </w:pPr>
+            <w:ins w:id="76" w:author="Lloyd McKenzie" w:date="2012-06-05T21:48:00Z">
+              <w:r>
+                <w:t>None</w:t>
+              </w:r>
+            </w:ins>
+          </w:p>
+        </w:tc>
+        <w:tc>
+          <w:tcPr>
+            <w:tcW w:w="1781" w:type="dxa"/>
+            <w:shd w:val="clear" w:color="auto" w:fill="FFFF00"/>
+            <w:tcPrChange w:id="77" w:author="Lloyd McKenzie" w:date="2012-06-05T21:51:00Z">
+              <w:tcPr>
+                <w:tcW w:w="1781" w:type="dxa"/>
+                <w:shd w:val="clear" w:color="auto" w:fill="FFC000"/>
+              </w:tcPr>
+            </w:tcPrChange>
+          </w:tcPr>
+          <w:p>
+            <w:pPr>
+              <w:cnfStyle w:val="000000100000" w:firstRow="0" w:lastRow="0" w:firstColumn="0" w:lastColumn="0" w:oddVBand="0" w:evenVBand="0" w:oddHBand="1" w:evenHBand="0" w:firstRowFirstColumn="0" w:firstRowLastColumn="0" w:lastRowFirstColumn="0" w:lastRowLastColumn="0"/>
+              <w:rPr>
+                <w:ins w:id="78" w:author="Lloyd McKenzie" w:date="2012-06-05T21:48:00Z"/>
+              </w:rPr>
+            </w:pPr>
+            <w:ins w:id="79" w:author="Lloyd McKenzie" w:date="2012-06-05T21:48:00Z">
+              <w:r>
+                <w:t xml:space="preserve">Moderate </w:t>
+              </w:r>
+            </w:ins>
+            <w:ins w:id="80" w:author="Lloyd McKenzie" w:date="2012-06-05T21:49:00Z">
+              <w:r>
+                <w:t>–</w:t>
+              </w:r>
+            </w:ins>
+            <w:ins w:id="81" w:author="Lloyd McKenzie" w:date="2012-06-05T21:48:00Z">
+              <w:r>
+                <w:t xml:space="preserve"> </w:t>
+              </w:r>
+            </w:ins>
+            <w:ins w:id="82" w:author="Lloyd McKenzie" w:date="2012-06-05T21:49:00Z">
+              <w:r>
+                <w:t>model is central in all documentation, non-fixed structural codes must be populated correctly</w:t>
+              </w:r>
+            </w:ins>
+          </w:p>
+        </w:tc>
+        <w:tc>
+          <w:tcPr>
+            <w:tcW w:w="1748" w:type="dxa"/>
+            <w:shd w:val="clear" w:color="auto" w:fill="FFFF00"/>
+            <w:tcPrChange w:id="83" w:author="Lloyd McKenzie" w:date="2012-06-05T21:51:00Z">
+              <w:tcPr>
+                <w:tcW w:w="1748" w:type="dxa"/>
+                <w:shd w:val="clear" w:color="auto" w:fill="FFC000"/>
+              </w:tcPr>
+            </w:tcPrChange>
+          </w:tcPr>
+          <w:p>
+            <w:pPr>
+              <w:cnfStyle w:val="000000100000" w:firstRow="0" w:lastRow="0" w:firstColumn="0" w:lastColumn="0" w:oddVBand="0" w:evenVBand="0" w:oddHBand="1" w:evenHBand="0" w:firstRowFirstColumn="0" w:firstRowLastColumn="0" w:lastRowFirstColumn="0" w:lastRowLastColumn="0"/>
+              <w:rPr>
+                <w:ins w:id="84" w:author="Lloyd McKenzie" w:date="2012-06-05T21:48:00Z"/>
+              </w:rPr>
+            </w:pPr>
+            <w:ins w:id="85" w:author="Lloyd McKenzie" w:date="2012-06-05T21:49:00Z">
+              <w:r>
+                <w:t>Moderate – model is central in all documentation, non-fixed structural codes must be populated correctly</w:t>
+              </w:r>
+            </w:ins>
+          </w:p>
+        </w:tc>
+        <w:tc>
+          <w:tcPr>
+            <w:tcW w:w="2269" w:type="dxa"/>
+            <w:shd w:val="clear" w:color="auto" w:fill="92D050"/>
+            <w:tcPrChange w:id="86" w:author="Lloyd McKenzie" w:date="2012-06-05T21:51:00Z">
+              <w:tcPr>
+                <w:tcW w:w="2269" w:type="dxa"/>
+                <w:shd w:val="clear" w:color="auto" w:fill="FFFF00"/>
+              </w:tcPr>
+            </w:tcPrChange>
+          </w:tcPr>
+          <w:p>
+            <w:pPr>
+              <w:cnfStyle w:val="000000100000" w:firstRow="0" w:lastRow="0" w:firstColumn="0" w:lastColumn="0" w:oddVBand="0" w:evenVBand="0" w:oddHBand="1" w:evenHBand="0" w:firstRowFirstColumn="0" w:firstRowLastColumn="0" w:lastRowFirstColumn="0" w:lastRowLastColumn="0"/>
+              <w:rPr>
+                <w:ins w:id="87" w:author="Lloyd McKenzie" w:date="2012-06-05T21:48:00Z"/>
+              </w:rPr>
+            </w:pPr>
+            <w:ins w:id="88" w:author="Lloyd McKenzie" w:date="2012-06-05T21:50:00Z">
+              <w:r>
+                <w:t>None (though information available for those wanting it)</w:t>
+              </w:r>
+            </w:ins>
+          </w:p>
+        </w:tc>
+      </w:tr>
+      <w:tr>
+        <w:tc>
+          <w:tcPr>
+            <w:cnfStyle w:val="001000000000" w:firstRow="0" w:lastRow="0" w:firstColumn="1" w:lastColumn="0" w:oddVBand="0" w:evenVBand="0" w:oddHBand="0" w:evenHBand="0" w:firstRowFirstColumn="0" w:firstRowLastColumn="0" w:lastRowFirstColumn="0" w:lastRowLastColumn="0"/>
+            <w:tcW w:w="2098" w:type="dxa"/>
+          </w:tcPr>
+          <w:p>
+            <w:pPr>
+              <w:rPr>
+                <w:b w:val="0"/>
+              </w:rPr>
+            </w:pPr>
+            <w:r>
+              <w:rPr>
+                <w:b w:val="0"/>
+              </w:rPr>
+              <w:t>Standard creation tools</w:t>
+            </w:r>
+          </w:p>
+        </w:tc>
+        <w:tc>
+          <w:tcPr>
+            <w:tcW w:w="1680" w:type="dxa"/>
+            <w:shd w:val="clear" w:color="auto" w:fill="FFFF00"/>
+          </w:tcPr>
+          <w:p>
+            <w:pPr>
+              <w:cnfStyle w:val="000000000000" w:firstRow="0" w:lastRow="0" w:firstColumn="0" w:lastColumn="0" w:oddVBand="0" w:evenVBand="0" w:oddHBand="0" w:evenHBand="0" w:firstRowFirstColumn="0" w:firstRowLastColumn="0" w:lastRowFirstColumn="0" w:lastRowLastColumn="0"/>
+            </w:pPr>
+            <w:r>
+              <w:t>MS Word, validation / extraction via custom MS Access</w:t>
+            </w:r>
+          </w:p>
+        </w:tc>
+        <w:tc>
+          <w:tcPr>
+            <w:tcW w:w="1781" w:type="dxa"/>
+            <w:shd w:val="clear" w:color="auto" w:fill="FFC000"/>
+          </w:tcPr>
+          <w:p>
+            <w:pPr>
+              <w:cnfStyle w:val="000000000000" w:firstRow="0" w:lastRow="0" w:firstColumn="0" w:lastColumn="0" w:oddVBand="0" w:evenVBand="0" w:oddHBand="0" w:evenHBand="0" w:firstRowFirstColumn="0" w:firstRowLastColumn="0" w:lastRowFirstColumn="0" w:lastRowLastColumn="0"/>
+            </w:pPr>
+            <w:r>
+              <w:t>Numerous custom applications, Windows-specific, custom generation tool</w:t>
+            </w:r>
+          </w:p>
+        </w:tc>
+        <w:tc>
+          <w:tcPr>
+            <w:tcW w:w="1748" w:type="dxa"/>
+            <w:shd w:val="clear" w:color="auto" w:fill="FFC000"/>
+          </w:tcPr>
+          <w:p>
+            <w:pPr>
+              <w:cnfStyle w:val="000000000000" w:firstRow="0" w:lastRow="0" w:firstColumn="0" w:lastColumn="0" w:oddVBand="0" w:evenVBand="0" w:oddHBand="0" w:evenHBand="0" w:firstRowFirstColumn="0" w:firstRowLastColumn="0" w:lastRowFirstColumn="0" w:lastRowLastColumn="0"/>
+            </w:pPr>
+            <w:r>
+              <w:t>Same as v3 with manual editing of output of generation tool; additional custom tools for template authoring</w:t>
+            </w:r>
+          </w:p>
+        </w:tc>
+        <w:tc>
+          <w:tcPr>
+            <w:tcW w:w="2269" w:type="dxa"/>
+            <w:shd w:val="clear" w:color="auto" w:fill="FFFF00"/>
+          </w:tcPr>
+          <w:p>
+            <w:pPr>
+              <w:cnfStyle w:val="000000000000" w:firstRow="0" w:lastRow="0" w:firstColumn="0" w:lastColumn="0" w:oddVBand="0" w:evenVBand="0" w:oddHBand="0" w:evenHBand="0" w:firstRowFirstColumn="0" w:firstRowLastColumn="0" w:lastRowFirstColumn="0" w:lastRowLastColumn="0"/>
+            </w:pPr>
+            <w:commentRangeStart w:id="89"/>
+            <w:commentRangeStart w:id="90"/>
+            <w:r>
+              <w:t>Excel or Open Office, Enterprise Architect?, custom generation tool</w:t>
+            </w:r>
+            <w:commentRangeEnd w:id="89"/>
+            <w:r>
+              <w:rPr>
+                <w:rStyle w:val="CommentReference"/>
+              </w:rPr>
+              <w:commentReference w:id="89"/>
+            </w:r>
+            <w:commentRangeEnd w:id="90"/>
+            <w:r>
+              <w:rPr>
+                <w:rStyle w:val="CommentReference"/>
+              </w:rPr>
+              <w:commentReference w:id="90"/>
             </w:r>
           </w:p>
         </w:tc>
@@ -2782,7 +3512,7 @@
         <w:tc>
           <w:tcPr>
             <w:cnfStyle w:val="001000000000" w:firstRow="0" w:lastRow="0" w:firstColumn="1" w:lastColumn="0" w:oddVBand="0" w:evenVBand="0" w:oddHBand="0" w:evenHBand="0" w:firstRowFirstColumn="0" w:firstRowLastColumn="0" w:lastRowFirstColumn="0" w:lastRowLastColumn="0"/>
-            <w:tcW w:w="2196" w:type="dxa"/>
+            <w:tcW w:w="2098" w:type="dxa"/>
           </w:tcPr>
           <w:p>
             <w:pPr>
@@ -2794,13 +3524,41 @@
               <w:rPr>
                 <w:b w:val="0"/>
               </w:rPr>
-              <w:t>Standard creation tools</w:t>
-            </w:r>
-          </w:p>
-        </w:tc>
-        <w:tc>
-          <w:tcPr>
-            <w:tcW w:w="1740" w:type="dxa"/>
+              <w:t>Publishing approach</w:t>
+            </w:r>
+          </w:p>
+        </w:tc>
+        <w:tc>
+          <w:tcPr>
+            <w:tcW w:w="1680" w:type="dxa"/>
+            <w:shd w:val="clear" w:color="auto" w:fill="92D050"/>
+          </w:tcPr>
+          <w:p>
+            <w:pPr>
+              <w:cnfStyle w:val="000000100000" w:firstRow="0" w:lastRow="0" w:firstColumn="0" w:lastColumn="0" w:oddVBand="0" w:evenVBand="0" w:oddHBand="1" w:evenHBand="0" w:firstRowFirstColumn="0" w:firstRowLastColumn="0" w:lastRowFirstColumn="0" w:lastRowLastColumn="0"/>
+            </w:pPr>
+            <w:r>
+              <w:t>One spec, document form</w:t>
+            </w:r>
+          </w:p>
+        </w:tc>
+        <w:tc>
+          <w:tcPr>
+            <w:tcW w:w="1781" w:type="dxa"/>
+            <w:shd w:val="clear" w:color="auto" w:fill="FFC000"/>
+          </w:tcPr>
+          <w:p>
+            <w:pPr>
+              <w:cnfStyle w:val="000000100000" w:firstRow="0" w:lastRow="0" w:firstColumn="0" w:lastColumn="0" w:oddVBand="0" w:evenVBand="0" w:oddHBand="1" w:evenHBand="0" w:firstRowFirstColumn="0" w:firstRowLastColumn="0" w:lastRowFirstColumn="0" w:lastRowLastColumn="0"/>
+            </w:pPr>
+            <w:r>
+              <w:t>Multiple interdependent specs, web-based</w:t>
+            </w:r>
+          </w:p>
+        </w:tc>
+        <w:tc>
+          <w:tcPr>
+            <w:tcW w:w="1748" w:type="dxa"/>
             <w:shd w:val="clear" w:color="auto" w:fill="FFFF00"/>
           </w:tcPr>
           <w:p>
@@ -2808,52 +3566,21 @@
               <w:cnfStyle w:val="000000100000" w:firstRow="0" w:lastRow="0" w:firstColumn="0" w:lastColumn="0" w:oddVBand="0" w:evenVBand="0" w:oddHBand="1" w:evenHBand="0" w:firstRowFirstColumn="0" w:firstRowLastColumn="0" w:lastRowFirstColumn="0" w:lastRowLastColumn="0"/>
             </w:pPr>
             <w:r>
-              <w:t>MS Word, validation / extraction via custom MS Access</w:t>
-            </w:r>
-          </w:p>
-        </w:tc>
-        <w:tc>
-          <w:tcPr>
-            <w:tcW w:w="1842" w:type="dxa"/>
-            <w:shd w:val="clear" w:color="auto" w:fill="FFC000"/>
+              <w:t>One main spec, few additional specs, web-based</w:t>
+            </w:r>
+          </w:p>
+        </w:tc>
+        <w:tc>
+          <w:tcPr>
+            <w:tcW w:w="2269" w:type="dxa"/>
+            <w:shd w:val="clear" w:color="auto" w:fill="92D050"/>
           </w:tcPr>
           <w:p>
             <w:pPr>
               <w:cnfStyle w:val="000000100000" w:firstRow="0" w:lastRow="0" w:firstColumn="0" w:lastColumn="0" w:oddVBand="0" w:evenVBand="0" w:oddHBand="1" w:evenHBand="0" w:firstRowFirstColumn="0" w:firstRowLastColumn="0" w:lastRowFirstColumn="0" w:lastRowLastColumn="0"/>
             </w:pPr>
             <w:r>
-              <w:t>Numerous custom applications, Windows-specific, custom generation tool</w:t>
-            </w:r>
-          </w:p>
-        </w:tc>
-        <w:tc>
-          <w:tcPr>
-            <w:tcW w:w="1852" w:type="dxa"/>
-            <w:shd w:val="clear" w:color="auto" w:fill="FFC000"/>
-          </w:tcPr>
-          <w:p>
-            <w:pPr>
-              <w:cnfStyle w:val="000000100000" w:firstRow="0" w:lastRow="0" w:firstColumn="0" w:lastColumn="0" w:oddVBand="0" w:evenVBand="0" w:oddHBand="1" w:evenHBand="0" w:firstRowFirstColumn="0" w:firstRowLastColumn="0" w:lastRowFirstColumn="0" w:lastRowLastColumn="0"/>
-            </w:pPr>
-            <w:r>
-              <w:t xml:space="preserve">Same as v3 with manual editing of output of generation tool; </w:t>
-            </w:r>
-            <w:r>
-              <w:t>additional custom tools for template authoring</w:t>
-            </w:r>
-          </w:p>
-        </w:tc>
-        <w:tc>
-          <w:tcPr>
-            <w:tcW w:w="1946" w:type="dxa"/>
-            <w:shd w:val="clear" w:color="auto" w:fill="FFFF00"/>
-          </w:tcPr>
-          <w:p>
-            <w:pPr>
-              <w:cnfStyle w:val="000000100000" w:firstRow="0" w:lastRow="0" w:firstColumn="0" w:lastColumn="0" w:oddVBand="0" w:evenVBand="0" w:oddHBand="1" w:evenHBand="0" w:firstRowFirstColumn="0" w:firstRowLastColumn="0" w:lastRowFirstColumn="0" w:lastRowLastColumn="0"/>
-            </w:pPr>
-            <w:r>
-              <w:t>Excel or Open Office, Enterprise Architect?, custom generation tool</w:t>
+              <w:t>One spec, document or web-based</w:t>
             </w:r>
           </w:p>
         </w:tc>
@@ -2862,7 +3589,7 @@
         <w:tc>
           <w:tcPr>
             <w:cnfStyle w:val="001000000000" w:firstRow="0" w:lastRow="0" w:firstColumn="1" w:lastColumn="0" w:oddVBand="0" w:evenVBand="0" w:oddHBand="0" w:evenHBand="0" w:firstRowFirstColumn="0" w:firstRowLastColumn="0" w:lastRowFirstColumn="0" w:lastRowLastColumn="0"/>
-            <w:tcW w:w="2196" w:type="dxa"/>
+            <w:tcW w:w="2098" w:type="dxa"/>
           </w:tcPr>
           <w:p>
             <w:pPr>
@@ -2874,139 +3601,59 @@
               <w:rPr>
                 <w:b w:val="0"/>
               </w:rPr>
-              <w:t>Publishing approach</w:t>
-            </w:r>
-          </w:p>
-        </w:tc>
-        <w:tc>
-          <w:tcPr>
-            <w:tcW w:w="1740" w:type="dxa"/>
+              <w:t>Code generation</w:t>
+            </w:r>
+          </w:p>
+        </w:tc>
+        <w:tc>
+          <w:tcPr>
+            <w:tcW w:w="1680" w:type="dxa"/>
+            <w:shd w:val="clear" w:color="auto" w:fill="FFFF00"/>
+          </w:tcPr>
+          <w:p>
+            <w:pPr>
+              <w:cnfStyle w:val="000000000000" w:firstRow="0" w:lastRow="0" w:firstColumn="0" w:lastColumn="0" w:oddVBand="0" w:evenVBand="0" w:oddHBand="0" w:evenHBand="0" w:firstRowFirstColumn="0" w:firstRowLastColumn="0" w:lastRowFirstColumn="0" w:lastRowLastColumn="0"/>
+            </w:pPr>
+            <w:r>
+              <w:t>Some open source tools</w:t>
+            </w:r>
+          </w:p>
+        </w:tc>
+        <w:tc>
+          <w:tcPr>
+            <w:tcW w:w="1781" w:type="dxa"/>
+            <w:shd w:val="clear" w:color="auto" w:fill="FFFF00"/>
+          </w:tcPr>
+          <w:p>
+            <w:pPr>
+              <w:cnfStyle w:val="000000000000" w:firstRow="0" w:lastRow="0" w:firstColumn="0" w:lastColumn="0" w:oddVBand="0" w:evenVBand="0" w:oddHBand="0" w:evenHBand="0" w:firstRowFirstColumn="0" w:firstRowLastColumn="0" w:lastRowFirstColumn="0" w:lastRowLastColumn="0"/>
+            </w:pPr>
+            <w:r>
+              <w:t>Some open source tools</w:t>
+            </w:r>
+          </w:p>
+        </w:tc>
+        <w:tc>
+          <w:tcPr>
+            <w:tcW w:w="1748" w:type="dxa"/>
+          </w:tcPr>
+          <w:p>
+            <w:pPr>
+              <w:cnfStyle w:val="000000000000" w:firstRow="0" w:lastRow="0" w:firstColumn="0" w:lastColumn="0" w:oddVBand="0" w:evenVBand="0" w:oddHBand="0" w:evenHBand="0" w:firstRowFirstColumn="0" w:firstRowLastColumn="0" w:lastRowFirstColumn="0" w:lastRowLastColumn="0"/>
+            </w:pPr>
+            <w:r>
+              <w:t>???</w:t>
+            </w:r>
+          </w:p>
+        </w:tc>
+        <w:tc>
+          <w:tcPr>
+            <w:tcW w:w="2269" w:type="dxa"/>
             <w:shd w:val="clear" w:color="auto" w:fill="92D050"/>
           </w:tcPr>
           <w:p>
             <w:pPr>
               <w:cnfStyle w:val="000000000000" w:firstRow="0" w:lastRow="0" w:firstColumn="0" w:lastColumn="0" w:oddVBand="0" w:evenVBand="0" w:oddHBand="0" w:evenHBand="0" w:firstRowFirstColumn="0" w:firstRowLastColumn="0" w:lastRowFirstColumn="0" w:lastRowLastColumn="0"/>
-            </w:pPr>
-            <w:r>
-              <w:t>One spec, document form</w:t>
-            </w:r>
-          </w:p>
-        </w:tc>
-        <w:tc>
-          <w:tcPr>
-            <w:tcW w:w="1842" w:type="dxa"/>
-            <w:shd w:val="clear" w:color="auto" w:fill="FFC000"/>
-          </w:tcPr>
-          <w:p>
-            <w:pPr>
-              <w:cnfStyle w:val="000000000000" w:firstRow="0" w:lastRow="0" w:firstColumn="0" w:lastColumn="0" w:oddVBand="0" w:evenVBand="0" w:oddHBand="0" w:evenHBand="0" w:firstRowFirstColumn="0" w:firstRowLastColumn="0" w:lastRowFirstColumn="0" w:lastRowLastColumn="0"/>
-            </w:pPr>
-            <w:r>
-              <w:t>Multiple interdependent specs, web-based</w:t>
-            </w:r>
-          </w:p>
-        </w:tc>
-        <w:tc>
-          <w:tcPr>
-            <w:tcW w:w="1852" w:type="dxa"/>
-            <w:shd w:val="clear" w:color="auto" w:fill="FFFF00"/>
-          </w:tcPr>
-          <w:p>
-            <w:pPr>
-              <w:cnfStyle w:val="000000000000" w:firstRow="0" w:lastRow="0" w:firstColumn="0" w:lastColumn="0" w:oddVBand="0" w:evenVBand="0" w:oddHBand="0" w:evenHBand="0" w:firstRowFirstColumn="0" w:firstRowLastColumn="0" w:lastRowFirstColumn="0" w:lastRowLastColumn="0"/>
-            </w:pPr>
-            <w:r>
-              <w:t>One main spec, few additional specs, web-based</w:t>
-            </w:r>
-          </w:p>
-        </w:tc>
-        <w:tc>
-          <w:tcPr>
-            <w:tcW w:w="1946" w:type="dxa"/>
-            <w:shd w:val="clear" w:color="auto" w:fill="92D050"/>
-          </w:tcPr>
-          <w:p>
-            <w:pPr>
-              <w:cnfStyle w:val="000000000000" w:firstRow="0" w:lastRow="0" w:firstColumn="0" w:lastColumn="0" w:oddVBand="0" w:evenVBand="0" w:oddHBand="0" w:evenHBand="0" w:firstRowFirstColumn="0" w:firstRowLastColumn="0" w:lastRowFirstColumn="0" w:lastRowLastColumn="0"/>
-            </w:pPr>
-            <w:r>
-              <w:t>One spec, document or web-based</w:t>
-            </w:r>
-          </w:p>
-        </w:tc>
-      </w:tr>
-      <w:tr>
-        <w:trPr>
-          <w:cnfStyle w:val="000000100000" w:firstRow="0" w:lastRow="0" w:firstColumn="0" w:lastColumn="0" w:oddVBand="0" w:evenVBand="0" w:oddHBand="1" w:evenHBand="0" w:firstRowFirstColumn="0" w:firstRowLastColumn="0" w:lastRowFirstColumn="0" w:lastRowLastColumn="0"/>
-        </w:trPr>
-        <w:tc>
-          <w:tcPr>
-            <w:cnfStyle w:val="001000000000" w:firstRow="0" w:lastRow="0" w:firstColumn="1" w:lastColumn="0" w:oddVBand="0" w:evenVBand="0" w:oddHBand="0" w:evenHBand="0" w:firstRowFirstColumn="0" w:firstRowLastColumn="0" w:lastRowFirstColumn="0" w:lastRowLastColumn="0"/>
-            <w:tcW w:w="2196" w:type="dxa"/>
-          </w:tcPr>
-          <w:p>
-            <w:pPr>
-              <w:rPr>
-                <w:b w:val="0"/>
-              </w:rPr>
-            </w:pPr>
-            <w:r>
-              <w:rPr>
-                <w:b w:val="0"/>
-              </w:rPr>
-              <w:t>Code generation</w:t>
-            </w:r>
-          </w:p>
-        </w:tc>
-        <w:tc>
-          <w:tcPr>
-            <w:tcW w:w="1740" w:type="dxa"/>
-            <w:shd w:val="clear" w:color="auto" w:fill="FFFF00"/>
-          </w:tcPr>
-          <w:p>
-            <w:pPr>
-              <w:cnfStyle w:val="000000100000" w:firstRow="0" w:lastRow="0" w:firstColumn="0" w:lastColumn="0" w:oddVBand="0" w:evenVBand="0" w:oddHBand="1" w:evenHBand="0" w:firstRowFirstColumn="0" w:firstRowLastColumn="0" w:lastRowFirstColumn="0" w:lastRowLastColumn="0"/>
-            </w:pPr>
-            <w:r>
-              <w:t>Some open source tools</w:t>
-            </w:r>
-          </w:p>
-        </w:tc>
-        <w:tc>
-          <w:tcPr>
-            <w:tcW w:w="1842" w:type="dxa"/>
-            <w:shd w:val="clear" w:color="auto" w:fill="FFFF00"/>
-          </w:tcPr>
-          <w:p>
-            <w:pPr>
-              <w:cnfStyle w:val="000000100000" w:firstRow="0" w:lastRow="0" w:firstColumn="0" w:lastColumn="0" w:oddVBand="0" w:evenVBand="0" w:oddHBand="1" w:evenHBand="0" w:firstRowFirstColumn="0" w:firstRowLastColumn="0" w:lastRowFirstColumn="0" w:lastRowLastColumn="0"/>
-            </w:pPr>
-            <w:r>
-              <w:t>Some open source tools</w:t>
-            </w:r>
-          </w:p>
-        </w:tc>
-        <w:tc>
-          <w:tcPr>
-            <w:tcW w:w="1852" w:type="dxa"/>
-          </w:tcPr>
-          <w:p>
-            <w:pPr>
-              <w:cnfStyle w:val="000000100000" w:firstRow="0" w:lastRow="0" w:firstColumn="0" w:lastColumn="0" w:oddVBand="0" w:evenVBand="0" w:oddHBand="1" w:evenHBand="0" w:firstRowFirstColumn="0" w:firstRowLastColumn="0" w:lastRowFirstColumn="0" w:lastRowLastColumn="0"/>
-            </w:pPr>
-            <w:r>
-              <w:t>???</w:t>
-            </w:r>
-          </w:p>
-        </w:tc>
-        <w:tc>
-          <w:tcPr>
-            <w:tcW w:w="1946" w:type="dxa"/>
-            <w:shd w:val="clear" w:color="auto" w:fill="92D050"/>
-          </w:tcPr>
-          <w:p>
-            <w:pPr>
-              <w:cnfStyle w:val="000000100000" w:firstRow="0" w:lastRow="0" w:firstColumn="0" w:lastColumn="0" w:oddVBand="0" w:evenVBand="0" w:oddHBand="1" w:evenHBand="0" w:firstRowFirstColumn="0" w:firstRowLastColumn="0" w:lastRowFirstColumn="0" w:lastRowLastColumn="0"/>
             </w:pPr>
             <w:r>
               <w:t>Part of published specification</w:t>
@@ -3027,8 +3674,6 @@
           <w:szCs w:val="28"/>
         </w:rPr>
       </w:pPr>
-      <w:bookmarkStart w:id="1" w:name="_GoBack"/>
-      <w:bookmarkEnd w:id="1"/>
       <w:r>
         <w:br w:type="page"/>
       </w:r>
@@ -3245,10 +3890,31 @@
             <w:tcW w:w="5073" w:type="dxa"/>
           </w:tcPr>
           <w:p>
+            <w:pPr>
+              <w:rPr>
+                <w:ins w:id="91" w:author="Lloyd McKenzie" w:date="2012-06-05T21:55:00Z"/>
+              </w:rPr>
+            </w:pPr>
             <w:r>
               <w:t>Smaller volume of elements (countable number of resources, ~80% reduction in data elements combined with stronger governance should allow better QA.</w:t>
             </w:r>
-          </w:p>
+            <w:ins w:id="92" w:author="Lloyd McKenzie" w:date="2012-06-05T21:53:00Z">
+              <w:r>
+                <w:t xml:space="preserve">  As well, the requirement for instances and the expectation of committees to build (and thus validate) frequently should help too.  Work Groups will be </w:t>
+              </w:r>
+            </w:ins>
+            <w:ins w:id="93" w:author="Lloyd McKenzie" w:date="2012-06-05T21:54:00Z">
+              <w:r>
+                <w:t xml:space="preserve">strongly discouraged from checking in </w:t>
+              </w:r>
+            </w:ins>
+            <w:ins w:id="94" w:author="Lloyd McKenzie" w:date="2012-06-05T21:55:00Z">
+              <w:r>
+                <w:t>content that fails validation.</w:t>
+              </w:r>
+            </w:ins>
+          </w:p>
+          <w:p/>
           <w:p>
             <w:r>
               <w:t>Voluntary HL7 vetting process for extensions should help quality there too.</w:t>
@@ -3283,7 +3949,34 @@
           </w:tcPr>
           <w:p>
             <w:r>
-              <w:t>Wire format is the same everywhere – all countries, all domains.  Constraints can be different and some extensions may be “must understand” which can still interfere with interoperability.</w:t>
+              <w:t xml:space="preserve">Wire format is the same everywhere – all countries, all domains.  </w:t>
+            </w:r>
+            <w:ins w:id="95" w:author="Lloyd McKenzie" w:date="2012-06-05T21:55:00Z">
+              <w:r>
+                <w:t>However, c</w:t>
+              </w:r>
+            </w:ins>
+            <w:del w:id="96" w:author="Lloyd McKenzie" w:date="2012-06-05T21:55:00Z">
+              <w:r>
+                <w:delText>C</w:delText>
+              </w:r>
+            </w:del>
+            <w:r>
+              <w:t xml:space="preserve">onstraints can be different and some extensions may be “must understand” which </w:t>
+            </w:r>
+            <w:commentRangeStart w:id="97"/>
+            <w:r>
+              <w:t>can still interfere with interoperability</w:t>
+            </w:r>
+            <w:commentRangeEnd w:id="97"/>
+            <w:r>
+              <w:rPr>
+                <w:rStyle w:val="CommentReference"/>
+              </w:rPr>
+              <w:commentReference w:id="97"/>
+            </w:r>
+            <w:r>
+              <w:t>.</w:t>
             </w:r>
           </w:p>
         </w:tc>
@@ -3443,7 +4136,11 @@
           </w:tcPr>
           <w:p>
             <w:r>
-              <w:t>In theory, a resource that’s at the 80% allows the consensus making to focus on extensions rather than on core, though there’ll still be a need to discuss constraints on core.  And consensus is always hard.</w:t>
+              <w:t xml:space="preserve">In theory, a resource that’s at the 80% allows the consensus making to focus on extensions rather than </w:t>
+            </w:r>
+            <w:r>
+              <w:lastRenderedPageBreak/>
+              <w:t>on core, though there’ll still be a need to discuss constraints on core.  And consensus is always hard.</w:t>
             </w:r>
           </w:p>
         </w:tc>
@@ -3455,11 +4152,14 @@
           </w:tcPr>
           <w:p>
             <w:r>
+              <w:lastRenderedPageBreak/>
               <w:t>Hard to make local changes quickly and push up</w:t>
             </w:r>
-            <w:r>
-              <w:t xml:space="preserve"> (Canadian-specific)</w:t>
-            </w:r>
+            <w:del w:id="98" w:author="Lloyd McKenzie" w:date="2012-06-05T21:59:00Z">
+              <w:r>
+                <w:delText xml:space="preserve"> (Canadian-specific)</w:delText>
+              </w:r>
+            </w:del>
           </w:p>
         </w:tc>
         <w:tc>
@@ -3478,11 +4178,7 @@
           </w:tcPr>
           <w:p>
             <w:r>
-              <w:t xml:space="preserve">With FHIR, it becomes possible for a local project to throw together resources and extensions with little modeling expertise on a short timeline and still be </w:t>
-            </w:r>
-            <w:r>
-              <w:lastRenderedPageBreak/>
-              <w:t>reasonably aligned with a clear transition path to pan-Canadian equivalent that may take much longer to get resourced.  Changes will be for RIM mappings (transparent to most implementers) and possible changes to some of the extensions. (manageable)</w:t>
+              <w:t>With FHIR, it becomes possible for a local project to throw together resources and extensions with little modeling expertise on a short timeline and still be reasonably aligned with a clear transition path to pan-Canadian equivalent that may take much longer to get resourced.  Changes will be for RIM mappings (transparent to most implementers) and possible changes to some of the extensions. (manageable)</w:t>
             </w:r>
           </w:p>
         </w:tc>
@@ -3494,7 +4190,6 @@
           </w:tcPr>
           <w:p>
             <w:r>
-              <w:lastRenderedPageBreak/>
               <w:t>Content not shareable across paradigms</w:t>
             </w:r>
           </w:p>
@@ -3515,8 +4210,124 @@
           </w:tcPr>
           <w:p>
             <w:r>
-              <w:t>Content is represented the same way in documents, messages, services and REST.  (Documents *may* supplement with additional organization/rendering structures.)</w:t>
-            </w:r>
+              <w:t>Content is represented the same way in documents, messages, services and REST.  (</w:t>
+            </w:r>
+            <w:commentRangeStart w:id="99"/>
+            <w:r>
+              <w:t xml:space="preserve">Documents </w:t>
+            </w:r>
+            <w:del w:id="100" w:author="Lloyd McKenzie" w:date="2012-06-05T21:56:00Z">
+              <w:r>
+                <w:rPr>
+                  <w:b/>
+                  <w:rPrChange w:id="101" w:author="Lloyd McKenzie" w:date="2012-06-05T21:56:00Z">
+                    <w:rPr/>
+                  </w:rPrChange>
+                </w:rPr>
+                <w:delText>*</w:delText>
+              </w:r>
+            </w:del>
+            <w:r>
+              <w:rPr>
+                <w:b/>
+                <w:rPrChange w:id="102" w:author="Lloyd McKenzie" w:date="2012-06-05T21:56:00Z">
+                  <w:rPr/>
+                </w:rPrChange>
+              </w:rPr>
+              <w:t>may</w:t>
+            </w:r>
+            <w:del w:id="103" w:author="Lloyd McKenzie" w:date="2012-06-05T21:56:00Z">
+              <w:r>
+                <w:rPr>
+                  <w:b/>
+                  <w:rPrChange w:id="104" w:author="Lloyd McKenzie" w:date="2012-06-05T21:56:00Z">
+                    <w:rPr/>
+                  </w:rPrChange>
+                </w:rPr>
+                <w:delText>*</w:delText>
+              </w:r>
+            </w:del>
+            <w:r>
+              <w:t xml:space="preserve"> supplement with additional organization/rendering structures.)</w:t>
+            </w:r>
+            <w:commentRangeEnd w:id="99"/>
+            <w:r>
+              <w:rPr>
+                <w:rStyle w:val="CommentReference"/>
+              </w:rPr>
+              <w:commentReference w:id="99"/>
+            </w:r>
+          </w:p>
+        </w:tc>
+      </w:tr>
+      <w:tr>
+        <w:trPr>
+          <w:ins w:id="105" w:author="Lloyd McKenzie" w:date="2012-06-05T21:57:00Z"/>
+        </w:trPr>
+        <w:tc>
+          <w:tcPr>
+            <w:tcW w:w="3192" w:type="dxa"/>
+          </w:tcPr>
+          <w:p>
+            <w:pPr>
+              <w:rPr>
+                <w:ins w:id="106" w:author="Lloyd McKenzie" w:date="2012-06-05T21:57:00Z"/>
+              </w:rPr>
+            </w:pPr>
+            <w:ins w:id="107" w:author="Lloyd McKenzie" w:date="2012-06-05T21:57:00Z">
+              <w:r>
+                <w:t>Creating generic templates (usable across multiple specifications) is hard</w:t>
+              </w:r>
+            </w:ins>
+          </w:p>
+        </w:tc>
+        <w:tc>
+          <w:tcPr>
+            <w:tcW w:w="1311" w:type="dxa"/>
+          </w:tcPr>
+          <w:p>
+            <w:pPr>
+              <w:rPr>
+                <w:ins w:id="108" w:author="Lloyd McKenzie" w:date="2012-06-05T21:57:00Z"/>
+              </w:rPr>
+            </w:pPr>
+            <w:ins w:id="109" w:author="Lloyd McKenzie" w:date="2012-06-05T21:57:00Z">
+              <w:r>
+                <w:t>Mostly</w:t>
+              </w:r>
+            </w:ins>
+          </w:p>
+        </w:tc>
+        <w:tc>
+          <w:tcPr>
+            <w:tcW w:w="5073" w:type="dxa"/>
+          </w:tcPr>
+          <w:p>
+            <w:pPr>
+              <w:rPr>
+                <w:ins w:id="110" w:author="Lloyd McKenzie" w:date="2012-06-05T21:57:00Z"/>
+              </w:rPr>
+            </w:pPr>
+            <w:ins w:id="111" w:author="Lloyd McKenzie" w:date="2012-06-05T21:57:00Z">
+              <w:r>
+                <w:t>With FHIR, there</w:t>
+              </w:r>
+            </w:ins>
+            <w:ins w:id="112" w:author="Lloyd McKenzie" w:date="2012-06-05T21:58:00Z">
+              <w:r>
+                <w:t xml:space="preserve">’s a single base model for each clinical concept – the resource.  It has fixed element names.  Profiles written against that resource can apply against all instances, regardless of jurisdiction, discipline, domain, etc.  Still an issue for templates intended to apply across resources, but countable number of resources makes it </w:t>
+              </w:r>
+            </w:ins>
+            <w:ins w:id="113" w:author="Lloyd McKenzie" w:date="2012-06-05T21:59:00Z">
+              <w:r>
+                <w:t>manageable</w:t>
+              </w:r>
+            </w:ins>
+            <w:ins w:id="114" w:author="Lloyd McKenzie" w:date="2012-06-05T21:58:00Z">
+              <w:r>
+                <w:t>.</w:t>
+              </w:r>
+            </w:ins>
           </w:p>
         </w:tc>
       </w:tr>
@@ -3662,7 +4473,7 @@
 
 <file path=word/comments.xml><?xml version="1.0" encoding="utf-8"?>
 <w:comments xmlns:wpc="http://schemas.microsoft.com/office/word/2010/wordprocessingCanvas" xmlns:mc="http://schemas.openxmlformats.org/markup-compatibility/2006" xmlns:o="urn:schemas-microsoft-com:office:office" xmlns:r="http://schemas.openxmlformats.org/officeDocument/2006/relationships" xmlns:m="http://schemas.openxmlformats.org/officeDocument/2006/math" xmlns:v="urn:schemas-microsoft-com:vml" xmlns:wp14="http://schemas.microsoft.com/office/word/2010/wordprocessingDrawing" xmlns:wp="http://schemas.openxmlformats.org/drawingml/2006/wordprocessingDrawing" xmlns:w10="urn:schemas-microsoft-com:office:word" xmlns:w="http://schemas.openxmlformats.org/wordprocessingml/2006/main" xmlns:w14="http://schemas.microsoft.com/office/word/2010/wordml" xmlns:wpg="http://schemas.microsoft.com/office/word/2010/wordprocessingGroup" xmlns:wpi="http://schemas.microsoft.com/office/word/2010/wordprocessingInk" xmlns:wne="http://schemas.microsoft.com/office/word/2006/wordml" xmlns:wps="http://schemas.microsoft.com/office/word/2010/wordprocessingShape" mc:Ignorable="w14 wp14">
-  <w:comment w:id="0" w:author="Lloyd McKenzie" w:date="2012-06-03T19:22:00Z" w:initials="LRM">
+  <w:comment w:id="0" w:author="Lloyd McKenzie" w:date="2012-06-05T22:01:00Z" w:initials="LRM">
     <w:p>
       <w:pPr>
         <w:pStyle w:val="CommentText"/>
@@ -3675,6 +4486,287 @@
       </w:r>
       <w:r>
         <w:t>This is true, right?</w:t>
+      </w:r>
+    </w:p>
+  </w:comment>
+  <w:comment w:id="1" w:author="Grahame" w:date="2012-06-05T22:01:00Z" w:initials="G">
+    <w:p>
+      <w:pPr>
+        <w:pStyle w:val="CommentText"/>
+      </w:pPr>
+      <w:r>
+        <w:rPr>
+          <w:rStyle w:val="CommentReference"/>
+        </w:rPr>
+        <w:annotationRef/>
+      </w:r>
+      <w:r>
+        <w:t>Interoperable-ready systems?</w:t>
+      </w:r>
+    </w:p>
+  </w:comment>
+  <w:comment w:id="6" w:author="Grahame" w:date="2012-06-05T22:01:00Z" w:initials="G">
+    <w:p>
+      <w:pPr>
+        <w:pStyle w:val="CommentText"/>
+      </w:pPr>
+      <w:r>
+        <w:rPr>
+          <w:rStyle w:val="CommentReference"/>
+        </w:rPr>
+        <w:annotationRef/>
+      </w:r>
+      <w:r>
+        <w:t>Not happy with wording, but something like this required in the premises</w:t>
+      </w:r>
+    </w:p>
+    <w:p>
+      <w:pPr>
+        <w:pStyle w:val="CommentText"/>
+      </w:pPr>
+    </w:p>
+  </w:comment>
+  <w:comment w:id="25" w:author="Grahame" w:date="2012-06-05T22:01:00Z" w:initials="G">
+    <w:p>
+      <w:pPr>
+        <w:pStyle w:val="CommentText"/>
+      </w:pPr>
+      <w:r>
+        <w:rPr>
+          <w:rStyle w:val="CommentReference"/>
+        </w:rPr>
+        <w:annotationRef/>
+      </w:r>
+      <w:r>
+        <w:t>I think that that at this level “core” rather than 80% is what should be focused on</w:t>
+      </w:r>
+    </w:p>
+  </w:comment>
+  <w:comment w:id="26" w:author="Lloyd McKenzie" w:date="2012-06-05T22:01:00Z" w:initials="LRM">
+    <w:p>
+      <w:pPr>
+        <w:pStyle w:val="CommentText"/>
+      </w:pPr>
+      <w:r>
+        <w:rPr>
+          <w:rStyle w:val="CommentReference"/>
+        </w:rPr>
+        <w:annotationRef/>
+      </w:r>
+      <w:r>
+        <w:t>But we need to define what “core” is, don’t we?  And “80%” seems to be catchier than “core”</w:t>
+      </w:r>
+    </w:p>
+  </w:comment>
+  <w:comment w:id="31" w:author="Grahame" w:date="2012-06-05T22:01:00Z" w:initials="G">
+    <w:p>
+      <w:pPr>
+        <w:pStyle w:val="CommentText"/>
+      </w:pPr>
+      <w:r>
+        <w:rPr>
+          <w:rStyle w:val="CommentReference"/>
+        </w:rPr>
+        <w:annotationRef/>
+      </w:r>
+      <w:r>
+        <w:t xml:space="preserve">Reference, </w:t>
+      </w:r>
+      <w:r>
+        <w:t>http://en.wikipedia.org/wiki/Representational_state_transfer</w:t>
+      </w:r>
+    </w:p>
+  </w:comment>
+  <w:comment w:id="37" w:author="Grahame" w:date="2012-06-05T22:01:00Z" w:initials="G">
+    <w:p>
+      <w:pPr>
+        <w:pStyle w:val="CommentText"/>
+      </w:pPr>
+      <w:r>
+        <w:rPr>
+          <w:rStyle w:val="CommentReference"/>
+        </w:rPr>
+        <w:annotationRef/>
+      </w:r>
+      <w:r>
+        <w:t>I think this section should be 1 – 2 paragraphs long</w:t>
+      </w:r>
+    </w:p>
+  </w:comment>
+  <w:comment w:id="49" w:author="Lloyd McKenzie" w:date="2012-06-05T22:01:00Z" w:initials="LRM">
+    <w:p>
+      <w:pPr>
+        <w:pStyle w:val="CommentText"/>
+      </w:pPr>
+      <w:r>
+        <w:rPr>
+          <w:rStyle w:val="CommentReference"/>
+        </w:rPr>
+        <w:annotationRef/>
+      </w:r>
+      <w:r>
+        <w:t>This is lame, but I’m tired.</w:t>
+      </w:r>
+    </w:p>
+  </w:comment>
+  <w:comment w:id="56" w:author="Grahame" w:date="2012-06-05T22:01:00Z" w:initials="G">
+    <w:p>
+      <w:pPr>
+        <w:pStyle w:val="CommentText"/>
+      </w:pPr>
+      <w:r>
+        <w:rPr>
+          <w:rStyle w:val="CommentReference"/>
+        </w:rPr>
+        <w:annotationRef/>
+      </w:r>
+      <w:r>
+        <w:t>Doesn’t this make it greener again?</w:t>
+      </w:r>
+    </w:p>
+  </w:comment>
+  <w:comment w:id="57" w:author="Lloyd McKenzie" w:date="2012-06-05T22:01:00Z" w:initials="LRM">
+    <w:p>
+      <w:pPr>
+        <w:pStyle w:val="CommentText"/>
+      </w:pPr>
+      <w:r>
+        <w:rPr>
+          <w:rStyle w:val="CommentReference"/>
+        </w:rPr>
+        <w:annotationRef/>
+      </w:r>
+      <w:r>
+        <w:t>If you’re doing complicated stuff, you’re not going to be happy that you have to use extensions to do it.  The green comes from the “simple to read, simple to build”, but FHIR is yellow here.</w:t>
+      </w:r>
+    </w:p>
+  </w:comment>
+  <w:comment w:id="63" w:author="Grahame" w:date="2012-06-05T22:01:00Z" w:initials="G">
+    <w:p>
+      <w:pPr>
+        <w:pStyle w:val="CommentText"/>
+      </w:pPr>
+      <w:r>
+        <w:rPr>
+          <w:rStyle w:val="CommentReference"/>
+        </w:rPr>
+        <w:annotationRef/>
+      </w:r>
+      <w:r>
+        <w:t xml:space="preserve">Why only rest? </w:t>
+      </w:r>
+    </w:p>
+  </w:comment>
+  <w:comment w:id="64" w:author="Lloyd McKenzie" w:date="2012-06-05T22:01:00Z" w:initials="LRM">
+    <w:p>
+      <w:pPr>
+        <w:pStyle w:val="CommentText"/>
+      </w:pPr>
+      <w:r>
+        <w:rPr>
+          <w:rStyle w:val="CommentReference"/>
+        </w:rPr>
+        <w:annotationRef/>
+      </w:r>
+      <w:r>
+        <w:t>Because aggregations around messages and documents are likely to be more arbitrary.  You’re going to need to understand the profiles, aren’t you?  And services aren’t out-of-the-box</w:t>
+      </w:r>
+    </w:p>
+  </w:comment>
+  <w:comment w:id="89" w:author="Grahame" w:date="2012-06-05T22:01:00Z" w:initials="G">
+    <w:p>
+      <w:pPr>
+        <w:pStyle w:val="CommentText"/>
+      </w:pPr>
+      <w:r>
+        <w:rPr>
+          <w:rStyle w:val="CommentReference"/>
+        </w:rPr>
+        <w:annotationRef/>
+      </w:r>
+      <w:r>
+        <w:t xml:space="preserve">What would be required to go green? For me, the key is, no dependency on custom tooling. The build tool – don’t like it – but </w:t>
+      </w:r>
+      <w:proofErr w:type="spellStart"/>
+      <w:proofErr w:type="gramStart"/>
+      <w:r>
+        <w:t>it ‘s</w:t>
+      </w:r>
+      <w:proofErr w:type="spellEnd"/>
+      <w:proofErr w:type="gramEnd"/>
+      <w:r>
+        <w:t xml:space="preserve"> confined to procedural stuff using xml, </w:t>
+      </w:r>
+      <w:proofErr w:type="spellStart"/>
+      <w:r>
+        <w:t>xhtml</w:t>
+      </w:r>
+      <w:proofErr w:type="spellEnd"/>
+      <w:r>
+        <w:t>, and text. No other custom tooling will become core. I tried not to have the build tool, but too hard. So if you can’t go further, how can you get to green?</w:t>
+      </w:r>
+    </w:p>
+    <w:p>
+      <w:pPr>
+        <w:pStyle w:val="CommentText"/>
+      </w:pPr>
+    </w:p>
+  </w:comment>
+  <w:comment w:id="90" w:author="Lloyd McKenzie" w:date="2012-06-05T22:01:00Z" w:initials="LRM">
+    <w:p>
+      <w:pPr>
+        <w:pStyle w:val="CommentText"/>
+      </w:pPr>
+      <w:r>
+        <w:rPr>
+          <w:rStyle w:val="CommentReference"/>
+        </w:rPr>
+        <w:annotationRef/>
+      </w:r>
+      <w:r>
+        <w:t>Green is indeed only using off-the-shelf tooling.  Which can’t be done now, and probably won’t ever be possible.  So green isn’t possible.  Yellow is as good as it gets here.  (And I didn’t want all greens on the FHIR column anyhow.)</w:t>
+      </w:r>
+    </w:p>
+  </w:comment>
+  <w:comment w:id="97" w:author="Grahame" w:date="2012-06-05T22:01:00Z" w:initials="G">
+    <w:p>
+      <w:pPr>
+        <w:pStyle w:val="CommentText"/>
+      </w:pPr>
+      <w:r>
+        <w:rPr>
+          <w:rStyle w:val="CommentReference"/>
+        </w:rPr>
+        <w:annotationRef/>
+      </w:r>
+      <w:proofErr w:type="gramStart"/>
+      <w:r>
+        <w:t>i.e</w:t>
+      </w:r>
+      <w:proofErr w:type="gramEnd"/>
+      <w:r>
+        <w:t>. no interoperability when you can’t interoperate</w:t>
+      </w:r>
+    </w:p>
+  </w:comment>
+  <w:comment w:id="99" w:author="Grahame" w:date="2012-06-05T22:01:00Z" w:initials="G">
+    <w:p>
+      <w:pPr>
+        <w:pStyle w:val="CommentText"/>
+      </w:pPr>
+      <w:r>
+        <w:rPr>
+          <w:rStyle w:val="CommentReference"/>
+        </w:rPr>
+        <w:annotationRef/>
+      </w:r>
+      <w:proofErr w:type="gramStart"/>
+      <w:r>
+        <w:t>actually</w:t>
+      </w:r>
+      <w:proofErr w:type="gramEnd"/>
+      <w:r>
+        <w:t>, I don’t think that this is document specific. But we will see</w:t>
       </w:r>
     </w:p>
   </w:comment>
@@ -3812,7 +4904,7 @@
         <w:rFonts w:hint="default"/>
       </w:rPr>
     </w:lvl>
-    <w:lvl w:ilvl="1" w:tplc="10090019" w:tentative="1">
+    <w:lvl w:ilvl="1" w:tplc="10090019">
       <w:start w:val="1"/>
       <w:numFmt w:val="lowerLetter"/>
       <w:lvlText w:val="%2."/>

</xml_diff>